<commit_message>
Did all the stuff for homework for week 5 and worksheet for week 6
</commit_message>
<xml_diff>
--- a/week5/sandahl_charles Homework5.docx
+++ b/week5/sandahl_charles Homework5.docx
@@ -1,6 +1,6 @@
 
 <file path=word/document.xml><?xml version="1.0" encoding="utf-8"?>
-<w:document xmlns:wpc="http://schemas.microsoft.com/office/word/2010/wordprocessingCanvas" xmlns:cx="http://schemas.microsoft.com/office/drawing/2014/chartex" xmlns:cx1="http://schemas.microsoft.com/office/drawing/2015/9/8/chartex" xmlns:cx2="http://schemas.microsoft.com/office/drawing/2015/10/21/chartex" xmlns:cx3="http://schemas.microsoft.com/office/drawing/2016/5/9/chartex" xmlns:cx4="http://schemas.microsoft.com/office/drawing/2016/5/10/chartex" xmlns:cx5="http://schemas.microsoft.com/office/drawing/2016/5/11/chartex" xmlns:cx6="http://schemas.microsoft.com/office/drawing/2016/5/12/chartex" xmlns:cx7="http://schemas.microsoft.com/office/drawing/2016/5/13/chartex" xmlns:cx8="http://schemas.microsoft.com/office/drawing/2016/5/14/chartex" xmlns:mc="http://schemas.openxmlformats.org/markup-compatibility/2006" xmlns:aink="http://schemas.microsoft.com/office/drawing/2016/ink" xmlns:am3d="http://schemas.microsoft.com/office/drawing/2017/model3d" xmlns:o="urn:schemas-microsoft-com:office:office" xmlns:r="http://schemas.openxmlformats.org/officeDocument/2006/relationships" xmlns:m="http://schemas.openxmlformats.org/officeDocument/2006/math" xmlns:v="urn:schemas-microsoft-com:vml" xmlns:wp14="http://schemas.microsoft.com/office/word/2010/wordprocessingDrawing" xmlns:wp="http://schemas.openxmlformats.org/drawingml/2006/wordprocessingDrawing" xmlns:w10="urn:schemas-microsoft-com:office:word" xmlns:w="http://schemas.openxmlformats.org/wordprocessingml/2006/main" xmlns:w14="http://schemas.microsoft.com/office/word/2010/wordml" xmlns:w15="http://schemas.microsoft.com/office/word/2012/wordml" xmlns:w16cex="http://schemas.microsoft.com/office/word/2018/wordml/cex" xmlns:w16cid="http://schemas.microsoft.com/office/word/2016/wordml/cid" xmlns:w16="http://schemas.microsoft.com/office/word/2018/wordml" xmlns:w16sdtdh="http://schemas.microsoft.com/office/word/2020/wordml/sdtdatahash" xmlns:w16se="http://schemas.microsoft.com/office/word/2015/wordml/symex" xmlns:wpg="http://schemas.microsoft.com/office/word/2010/wordprocessingGroup" xmlns:wpi="http://schemas.microsoft.com/office/word/2010/wordprocessingInk" xmlns:wne="http://schemas.microsoft.com/office/word/2006/wordml" xmlns:wps="http://schemas.microsoft.com/office/word/2010/wordprocessingShape" mc:Ignorable="w14 w15 w16se w16cid w16 w16cex w16sdtdh wp14">
+<w:document xmlns:wpc="http://schemas.microsoft.com/office/word/2010/wordprocessingCanvas" xmlns:cx="http://schemas.microsoft.com/office/drawing/2014/chartex" xmlns:cx1="http://schemas.microsoft.com/office/drawing/2015/9/8/chartex" xmlns:cx2="http://schemas.microsoft.com/office/drawing/2015/10/21/chartex" xmlns:cx3="http://schemas.microsoft.com/office/drawing/2016/5/9/chartex" xmlns:cx4="http://schemas.microsoft.com/office/drawing/2016/5/10/chartex" xmlns:cx5="http://schemas.microsoft.com/office/drawing/2016/5/11/chartex" xmlns:cx6="http://schemas.microsoft.com/office/drawing/2016/5/12/chartex" xmlns:cx7="http://schemas.microsoft.com/office/drawing/2016/5/13/chartex" xmlns:cx8="http://schemas.microsoft.com/office/drawing/2016/5/14/chartex" xmlns:mc="http://schemas.openxmlformats.org/markup-compatibility/2006" xmlns:aink="http://schemas.microsoft.com/office/drawing/2016/ink" xmlns:am3d="http://schemas.microsoft.com/office/drawing/2017/model3d" xmlns:o="urn:schemas-microsoft-com:office:office" xmlns:oel="http://schemas.microsoft.com/office/2019/extlst" xmlns:r="http://schemas.openxmlformats.org/officeDocument/2006/relationships" xmlns:m="http://schemas.openxmlformats.org/officeDocument/2006/math" xmlns:v="urn:schemas-microsoft-com:vml" xmlns:wp14="http://schemas.microsoft.com/office/word/2010/wordprocessingDrawing" xmlns:wp="http://schemas.openxmlformats.org/drawingml/2006/wordprocessingDrawing" xmlns:w10="urn:schemas-microsoft-com:office:word" xmlns:w="http://schemas.openxmlformats.org/wordprocessingml/2006/main" xmlns:w14="http://schemas.microsoft.com/office/word/2010/wordml" xmlns:w15="http://schemas.microsoft.com/office/word/2012/wordml" xmlns:w16cex="http://schemas.microsoft.com/office/word/2018/wordml/cex" xmlns:w16cid="http://schemas.microsoft.com/office/word/2016/wordml/cid" xmlns:w16="http://schemas.microsoft.com/office/word/2018/wordml" xmlns:w16du="http://schemas.microsoft.com/office/word/2023/wordml/word16du" xmlns:w16sdtdh="http://schemas.microsoft.com/office/word/2020/wordml/sdtdatahash" xmlns:w16sdtfl="http://schemas.microsoft.com/office/word/2024/wordml/sdtformatlock" xmlns:w16se="http://schemas.microsoft.com/office/word/2015/wordml/symex" xmlns:wpg="http://schemas.microsoft.com/office/word/2010/wordprocessingGroup" xmlns:wpi="http://schemas.microsoft.com/office/word/2010/wordprocessingInk" xmlns:wne="http://schemas.microsoft.com/office/word/2006/wordml" xmlns:wps="http://schemas.microsoft.com/office/word/2010/wordprocessingShape" mc:Ignorable="w14 w15 w16se w16cid w16 w16cex w16sdtdh w16sdtfl w16du wp14">
   <w:body>
     <w:p>
       <w:pPr>
@@ -22,6 +22,9 @@
       <w:r>
         <w:tab/>
         <w:t>Name</w:t>
+      </w:r>
+      <w:r>
+        <w:t xml:space="preserve"> Charles Sandahl</w:t>
       </w:r>
     </w:p>
     <w:p>
@@ -47,6 +50,9 @@
         <w:pStyle w:val="ListParagraph"/>
       </w:pPr>
       <w:r>
+        <w:rPr>
+          <w:noProof/>
+        </w:rPr>
         <w:drawing>
           <wp:inline distT="0" distB="0" distL="0" distR="0" wp14:anchorId="16B7D2E9" wp14:editId="23CE9E33">
             <wp:extent cx="2787793" cy="1301817"/>
@@ -95,7 +101,182 @@
         <w:t>treatments.</w:t>
       </w:r>
     </w:p>
-    <w:p/>
+    <w:p>
+      <w:pPr>
+        <w:pStyle w:val="ListParagraph"/>
+      </w:pPr>
+      <m:oMathPara>
+        <m:oMath>
+          <m:sSub>
+            <m:sSubPr>
+              <m:ctrlPr>
+                <w:rPr>
+                  <w:rFonts w:ascii="Cambria Math" w:hAnsi="Cambria Math"/>
+                  <w:i/>
+                </w:rPr>
+              </m:ctrlPr>
+            </m:sSubPr>
+            <m:e>
+              <m:r>
+                <w:rPr>
+                  <w:rFonts w:ascii="Cambria Math" w:hAnsi="Cambria Math"/>
+                </w:rPr>
+                <m:t>H</m:t>
+              </m:r>
+            </m:e>
+            <m:sub>
+              <m:r>
+                <w:rPr>
+                  <w:rFonts w:ascii="Cambria Math" w:hAnsi="Cambria Math"/>
+                </w:rPr>
+                <m:t>0</m:t>
+              </m:r>
+            </m:sub>
+          </m:sSub>
+          <m:r>
+            <w:rPr>
+              <w:rFonts w:ascii="Cambria Math" w:hAnsi="Cambria Math"/>
+            </w:rPr>
+            <m:t xml:space="preserve">: </m:t>
+          </m:r>
+          <m:sSub>
+            <m:sSubPr>
+              <m:ctrlPr>
+                <w:rPr>
+                  <w:rFonts w:ascii="Cambria Math" w:hAnsi="Cambria Math"/>
+                  <w:i/>
+                </w:rPr>
+              </m:ctrlPr>
+            </m:sSubPr>
+            <m:e>
+              <m:r>
+                <w:rPr>
+                  <w:rFonts w:ascii="Cambria Math" w:hAnsi="Cambria Math"/>
+                </w:rPr>
+                <m:t>μ</m:t>
+              </m:r>
+            </m:e>
+            <m:sub>
+              <m:r>
+                <w:rPr>
+                  <w:rFonts w:ascii="Cambria Math" w:hAnsi="Cambria Math"/>
+                </w:rPr>
+                <m:t>control</m:t>
+              </m:r>
+            </m:sub>
+          </m:sSub>
+          <m:r>
+            <w:rPr>
+              <w:rFonts w:ascii="Cambria Math" w:hAnsi="Cambria Math"/>
+            </w:rPr>
+            <m:t xml:space="preserve"> = </m:t>
+          </m:r>
+          <m:sSub>
+            <m:sSubPr>
+              <m:ctrlPr>
+                <w:rPr>
+                  <w:rFonts w:ascii="Cambria Math" w:hAnsi="Cambria Math"/>
+                  <w:i/>
+                </w:rPr>
+              </m:ctrlPr>
+            </m:sSubPr>
+            <m:e>
+              <m:r>
+                <w:rPr>
+                  <w:rFonts w:ascii="Cambria Math" w:hAnsi="Cambria Math"/>
+                </w:rPr>
+                <m:t>μ</m:t>
+              </m:r>
+            </m:e>
+            <m:sub>
+              <m:r>
+                <w:rPr>
+                  <w:rFonts w:ascii="Cambria Math" w:hAnsi="Cambria Math"/>
+                </w:rPr>
+                <m:t>drugA</m:t>
+              </m:r>
+            </m:sub>
+          </m:sSub>
+          <m:r>
+            <w:rPr>
+              <w:rFonts w:ascii="Cambria Math" w:hAnsi="Cambria Math"/>
+            </w:rPr>
+            <m:t xml:space="preserve">= </m:t>
+          </m:r>
+          <m:sSub>
+            <m:sSubPr>
+              <m:ctrlPr>
+                <w:rPr>
+                  <w:rFonts w:ascii="Cambria Math" w:hAnsi="Cambria Math"/>
+                  <w:i/>
+                </w:rPr>
+              </m:ctrlPr>
+            </m:sSubPr>
+            <m:e>
+              <m:r>
+                <w:rPr>
+                  <w:rFonts w:ascii="Cambria Math" w:hAnsi="Cambria Math"/>
+                </w:rPr>
+                <m:t>μ</m:t>
+              </m:r>
+            </m:e>
+            <m:sub>
+              <m:r>
+                <w:rPr>
+                  <w:rFonts w:ascii="Cambria Math" w:hAnsi="Cambria Math"/>
+                </w:rPr>
+                <m:t>drugB</m:t>
+              </m:r>
+            </m:sub>
+          </m:sSub>
+        </m:oMath>
+      </m:oMathPara>
+    </w:p>
+    <w:p>
+      <w:pPr>
+        <w:pStyle w:val="ListParagraph"/>
+        <w:rPr>
+          <w:rFonts w:ascii="Cambria Math" w:hAnsi="Cambria Math"/>
+          <w:oMath/>
+        </w:rPr>
+      </w:pPr>
+      <m:oMathPara>
+        <m:oMath>
+          <m:sSub>
+            <m:sSubPr>
+              <m:ctrlPr>
+                <w:rPr>
+                  <w:rFonts w:ascii="Cambria Math" w:hAnsi="Cambria Math"/>
+                  <w:i/>
+                </w:rPr>
+              </m:ctrlPr>
+            </m:sSubPr>
+            <m:e>
+              <m:r>
+                <w:rPr>
+                  <w:rFonts w:ascii="Cambria Math" w:hAnsi="Cambria Math"/>
+                </w:rPr>
+                <m:t>H</m:t>
+              </m:r>
+            </m:e>
+            <m:sub>
+              <m:r>
+                <w:rPr>
+                  <w:rFonts w:ascii="Cambria Math" w:hAnsi="Cambria Math"/>
+                </w:rPr>
+                <m:t>a</m:t>
+              </m:r>
+            </m:sub>
+          </m:sSub>
+          <m:r>
+            <w:rPr>
+              <w:rFonts w:ascii="Cambria Math" w:hAnsi="Cambria Math"/>
+            </w:rPr>
+            <m:t>:At least two means are different</m:t>
+          </m:r>
+        </m:oMath>
+      </m:oMathPara>
+    </w:p>
     <w:p>
       <w:pPr>
         <w:pStyle w:val="ListParagraph"/>
@@ -111,8 +292,134 @@
       <w:r>
         <w:t>) What are the F statistic and the p-value? What do you conclude based on the significance level of 0.05?</w:t>
       </w:r>
-    </w:p>
-    <w:p/>
+      <w:r>
+        <w:tab/>
+      </w:r>
+    </w:p>
+    <w:p>
+      <w:pPr>
+        <w:pStyle w:val="ListParagraph"/>
+        <w:ind w:left="1080"/>
+        <w:rPr>
+          <w:rFonts w:cstheme="minorHAnsi"/>
+        </w:rPr>
+      </w:pPr>
+      <m:oMathPara>
+        <m:oMath>
+          <m:r>
+            <w:rPr>
+              <w:rFonts w:ascii="Cambria Math" w:hAnsi="Cambria Math" w:cstheme="minorHAnsi"/>
+            </w:rPr>
+            <m:t>F-Value=50.6185</m:t>
+          </m:r>
+        </m:oMath>
+      </m:oMathPara>
+    </w:p>
+    <w:p>
+      <w:pPr>
+        <w:pStyle w:val="ListParagraph"/>
+        <w:ind w:left="1080"/>
+        <w:rPr>
+          <w:rFonts w:cstheme="minorHAnsi"/>
+        </w:rPr>
+      </w:pPr>
+      <m:oMathPara>
+        <m:oMath>
+          <m:r>
+            <w:rPr>
+              <w:rFonts w:ascii="Cambria Math" w:hAnsi="Cambria Math" w:cstheme="minorHAnsi"/>
+            </w:rPr>
+            <m:t>p-value=</m:t>
+          </m:r>
+          <m:r>
+            <m:rPr>
+              <m:sty m:val="p"/>
+            </m:rPr>
+            <w:rPr>
+              <w:rFonts w:ascii="Cambria Math" w:hAnsi="Cambria Math"/>
+            </w:rPr>
+            <m:t>&lt;.0001</m:t>
+          </m:r>
+        </m:oMath>
+      </m:oMathPara>
+    </w:p>
+    <w:p>
+      <w:pPr>
+        <w:pStyle w:val="ListParagraph"/>
+        <w:ind w:left="1080"/>
+        <w:rPr>
+          <w:rFonts w:cstheme="minorHAnsi"/>
+        </w:rPr>
+      </w:pPr>
+      <w:r>
+        <w:rPr>
+          <w:rFonts w:cstheme="minorHAnsi"/>
+        </w:rPr>
+        <w:t>The p-value is 0.0</w:t>
+      </w:r>
+      <w:r>
+        <w:rPr>
+          <w:rFonts w:cstheme="minorHAnsi"/>
+        </w:rPr>
+        <w:t>001</w:t>
+      </w:r>
+      <w:r>
+        <w:rPr>
+          <w:rFonts w:cstheme="minorHAnsi"/>
+        </w:rPr>
+        <w:t xml:space="preserve">, which is significantly lower than our </w:t>
+      </w:r>
+      <w:r>
+        <w:rPr>
+          <w:rFonts w:ascii="Cambria Math" w:hAnsi="Cambria Math" w:cs="Cambria Math"/>
+        </w:rPr>
+        <w:t>𝛼</w:t>
+      </w:r>
+      <w:r>
+        <w:rPr>
+          <w:rFonts w:cstheme="minorHAnsi"/>
+        </w:rPr>
+        <w:t>-value of 0.05</w:t>
+      </w:r>
+      <w:r>
+        <w:rPr>
+          <w:rFonts w:cstheme="minorHAnsi"/>
+        </w:rPr>
+        <w:t xml:space="preserve">, so </w:t>
+      </w:r>
+      <w:r>
+        <w:rPr>
+          <w:rFonts w:cstheme="minorHAnsi"/>
+        </w:rPr>
+        <w:t xml:space="preserve">we reject the null hypothesis which suggests that there is evidence that the mean </w:t>
+      </w:r>
+      <w:r>
+        <w:rPr>
+          <w:rFonts w:cstheme="minorHAnsi"/>
+        </w:rPr>
+        <w:t xml:space="preserve">difference in test scores </w:t>
+      </w:r>
+      <w:proofErr w:type="gramStart"/>
+      <w:r>
+        <w:rPr>
+          <w:rFonts w:cstheme="minorHAnsi"/>
+        </w:rPr>
+        <w:t>are</w:t>
+      </w:r>
+      <w:proofErr w:type="gramEnd"/>
+      <w:r>
+        <w:rPr>
+          <w:rFonts w:cstheme="minorHAnsi"/>
+        </w:rPr>
+        <w:t xml:space="preserve"> significantly different among the three </w:t>
+      </w:r>
+      <w:r>
+        <w:rPr>
+          <w:rFonts w:cstheme="minorHAnsi"/>
+        </w:rPr>
+        <w:t>treatments.</w:t>
+      </w:r>
+    </w:p>
     <w:p>
       <w:pPr>
         <w:pStyle w:val="ListParagraph"/>
@@ -136,8 +443,122 @@
         <w:t>, which two are significantly different?</w:t>
       </w:r>
     </w:p>
-    <w:p/>
-    <w:p/>
+    <w:p>
+      <w:pPr>
+        <w:pStyle w:val="ListParagraph"/>
+        <w:ind w:left="1080"/>
+      </w:pPr>
+      <w:proofErr w:type="spellStart"/>
+      <w:r>
+        <w:t>DrugA</w:t>
+      </w:r>
+      <w:proofErr w:type="spellEnd"/>
+      <w:r>
+        <w:t xml:space="preserve"> and Control are significantly different with a p-value of </w:t>
+      </w:r>
+      <w:r>
+        <w:t>&lt;1e-04</w:t>
+      </w:r>
+      <w:r>
+        <w:t xml:space="preserve"> and </w:t>
+      </w:r>
+      <w:proofErr w:type="spellStart"/>
+      <w:proofErr w:type="gramStart"/>
+      <w:r>
+        <w:t>DrugB</w:t>
+      </w:r>
+      <w:proofErr w:type="spellEnd"/>
+      <w:r>
+        <w:t xml:space="preserve"> </w:t>
+      </w:r>
+      <w:r>
+        <w:t xml:space="preserve"> and</w:t>
+      </w:r>
+      <w:proofErr w:type="gramEnd"/>
+      <w:r>
+        <w:t xml:space="preserve"> </w:t>
+      </w:r>
+      <w:proofErr w:type="spellStart"/>
+      <w:r>
+        <w:t>DrugA</w:t>
+      </w:r>
+      <w:proofErr w:type="spellEnd"/>
+      <w:r>
+        <w:t xml:space="preserve"> are also significantly different with the same p-value.</w:t>
+      </w:r>
+    </w:p>
+    <w:p>
+      <w:pPr>
+        <w:pStyle w:val="ListParagraph"/>
+        <w:ind w:left="1080"/>
+      </w:pPr>
+    </w:p>
+    <w:p>
+      <w:pPr>
+        <w:pStyle w:val="ListParagraph"/>
+        <w:ind w:left="1080"/>
+      </w:pPr>
+    </w:p>
+    <w:p>
+      <w:pPr>
+        <w:pStyle w:val="ListParagraph"/>
+        <w:ind w:left="1080"/>
+      </w:pPr>
+    </w:p>
+    <w:p>
+      <w:pPr>
+        <w:pStyle w:val="ListParagraph"/>
+        <w:ind w:left="1080"/>
+      </w:pPr>
+    </w:p>
+    <w:p>
+      <w:pPr>
+        <w:pStyle w:val="ListParagraph"/>
+        <w:ind w:left="1080"/>
+      </w:pPr>
+    </w:p>
+    <w:p>
+      <w:pPr>
+        <w:pStyle w:val="ListParagraph"/>
+        <w:ind w:left="1080"/>
+      </w:pPr>
+    </w:p>
+    <w:p>
+      <w:pPr>
+        <w:pStyle w:val="ListParagraph"/>
+        <w:ind w:left="1080"/>
+      </w:pPr>
+    </w:p>
+    <w:p>
+      <w:pPr>
+        <w:pStyle w:val="ListParagraph"/>
+        <w:ind w:left="1080"/>
+      </w:pPr>
+    </w:p>
+    <w:p>
+      <w:pPr>
+        <w:pStyle w:val="ListParagraph"/>
+        <w:ind w:left="1080"/>
+      </w:pPr>
+    </w:p>
+    <w:p>
+      <w:pPr>
+        <w:pStyle w:val="ListParagraph"/>
+        <w:ind w:left="1080"/>
+      </w:pPr>
+    </w:p>
+    <w:p>
+      <w:pPr>
+        <w:pStyle w:val="ListParagraph"/>
+        <w:ind w:left="1080"/>
+      </w:pPr>
+    </w:p>
+    <w:p>
+      <w:pPr>
+        <w:pStyle w:val="ListParagraph"/>
+        <w:ind w:left="1080"/>
+      </w:pPr>
+    </w:p>
     <w:p>
       <w:pPr>
         <w:pStyle w:val="ListParagraph"/>
@@ -147,7 +568,16 @@
         </w:numPr>
       </w:pPr>
       <w:r>
-        <w:t xml:space="preserve">A therapist interested in helping individuals with Ophidiophobia. In order to do this, the therapist is going to slowly desensitize the patients to snakes. He needs to find a starting point, so he presented a sample of 8 </w:t>
+        <w:lastRenderedPageBreak/>
+        <w:t xml:space="preserve">A therapist interested in helping individuals with Ophidiophobia. </w:t>
+      </w:r>
+      <w:proofErr w:type="gramStart"/>
+      <w:r>
+        <w:t>In order to</w:t>
+      </w:r>
+      <w:proofErr w:type="gramEnd"/>
+      <w:r>
+        <w:t xml:space="preserve"> do this, the therapist is going to slowly desensitize the patients to snakes. He needs to find a starting point, so he presented a sample of 8 </w:t>
       </w:r>
       <w:proofErr w:type="spellStart"/>
       <w:r>
@@ -166,6 +596,9 @@
         <w:pStyle w:val="ListParagraph"/>
       </w:pPr>
       <w:r>
+        <w:rPr>
+          <w:noProof/>
+        </w:rPr>
         <w:drawing>
           <wp:inline distT="0" distB="0" distL="0" distR="0" wp14:anchorId="2F18EC13" wp14:editId="23E968E0">
             <wp:extent cx="4230097" cy="1510748"/>
@@ -223,12 +656,180 @@
     <w:p>
       <w:pPr>
         <w:pStyle w:val="ListParagraph"/>
-      </w:pPr>
-    </w:p>
-    <w:p>
-      <w:pPr>
-        <w:pStyle w:val="ListParagraph"/>
-      </w:pPr>
+        <w:ind w:left="1080"/>
+      </w:pPr>
+      <m:oMathPara>
+        <m:oMath>
+          <m:sSub>
+            <m:sSubPr>
+              <m:ctrlPr>
+                <w:rPr>
+                  <w:rFonts w:ascii="Cambria Math" w:hAnsi="Cambria Math"/>
+                  <w:i/>
+                </w:rPr>
+              </m:ctrlPr>
+            </m:sSubPr>
+            <m:e>
+              <m:r>
+                <w:rPr>
+                  <w:rFonts w:ascii="Cambria Math" w:hAnsi="Cambria Math"/>
+                </w:rPr>
+                <m:t>H</m:t>
+              </m:r>
+            </m:e>
+            <m:sub>
+              <m:r>
+                <w:rPr>
+                  <w:rFonts w:ascii="Cambria Math" w:hAnsi="Cambria Math"/>
+                </w:rPr>
+                <m:t>0</m:t>
+              </m:r>
+            </m:sub>
+          </m:sSub>
+          <m:r>
+            <w:rPr>
+              <w:rFonts w:ascii="Cambria Math" w:hAnsi="Cambria Math"/>
+            </w:rPr>
+            <m:t xml:space="preserve">: </m:t>
+          </m:r>
+          <m:sSub>
+            <m:sSubPr>
+              <m:ctrlPr>
+                <w:rPr>
+                  <w:rFonts w:ascii="Cambria Math" w:hAnsi="Cambria Math"/>
+                  <w:i/>
+                </w:rPr>
+              </m:ctrlPr>
+            </m:sSubPr>
+            <m:e>
+              <m:r>
+                <w:rPr>
+                  <w:rFonts w:ascii="Cambria Math" w:hAnsi="Cambria Math"/>
+                </w:rPr>
+                <m:t>μ</m:t>
+              </m:r>
+            </m:e>
+            <m:sub>
+              <m:r>
+                <w:rPr>
+                  <w:rFonts w:ascii="Cambria Math" w:hAnsi="Cambria Math"/>
+                </w:rPr>
+                <m:t>picture</m:t>
+              </m:r>
+            </m:sub>
+          </m:sSub>
+          <m:r>
+            <w:rPr>
+              <w:rFonts w:ascii="Cambria Math" w:hAnsi="Cambria Math"/>
+            </w:rPr>
+            <m:t xml:space="preserve"> = </m:t>
+          </m:r>
+          <m:sSub>
+            <m:sSubPr>
+              <m:ctrlPr>
+                <w:rPr>
+                  <w:rFonts w:ascii="Cambria Math" w:hAnsi="Cambria Math"/>
+                  <w:i/>
+                </w:rPr>
+              </m:ctrlPr>
+            </m:sSubPr>
+            <m:e>
+              <m:r>
+                <w:rPr>
+                  <w:rFonts w:ascii="Cambria Math" w:hAnsi="Cambria Math"/>
+                </w:rPr>
+                <m:t>μ</m:t>
+              </m:r>
+            </m:e>
+            <m:sub>
+              <m:r>
+                <w:rPr>
+                  <w:rFonts w:ascii="Cambria Math" w:hAnsi="Cambria Math"/>
+                </w:rPr>
+                <m:t>plasticToy</m:t>
+              </m:r>
+            </m:sub>
+          </m:sSub>
+          <m:r>
+            <w:rPr>
+              <w:rFonts w:ascii="Cambria Math" w:hAnsi="Cambria Math"/>
+            </w:rPr>
+            <m:t xml:space="preserve">= </m:t>
+          </m:r>
+          <m:sSub>
+            <m:sSubPr>
+              <m:ctrlPr>
+                <w:rPr>
+                  <w:rFonts w:ascii="Cambria Math" w:hAnsi="Cambria Math"/>
+                  <w:i/>
+                </w:rPr>
+              </m:ctrlPr>
+            </m:sSubPr>
+            <m:e>
+              <m:r>
+                <w:rPr>
+                  <w:rFonts w:ascii="Cambria Math" w:hAnsi="Cambria Math"/>
+                </w:rPr>
+                <m:t>μ</m:t>
+              </m:r>
+            </m:e>
+            <m:sub>
+              <m:r>
+                <w:rPr>
+                  <w:rFonts w:ascii="Cambria Math" w:hAnsi="Cambria Math"/>
+                </w:rPr>
+                <m:t>rubberToy</m:t>
+              </m:r>
+            </m:sub>
+          </m:sSub>
+        </m:oMath>
+      </m:oMathPara>
+    </w:p>
+    <w:p>
+      <w:pPr>
+        <w:pStyle w:val="ListParagraph"/>
+        <w:ind w:left="1080"/>
+        <w:rPr>
+          <w:rFonts w:ascii="Cambria Math" w:hAnsi="Cambria Math"/>
+          <w:oMath/>
+        </w:rPr>
+      </w:pPr>
+      <m:oMathPara>
+        <m:oMath>
+          <m:sSub>
+            <m:sSubPr>
+              <m:ctrlPr>
+                <w:rPr>
+                  <w:rFonts w:ascii="Cambria Math" w:hAnsi="Cambria Math"/>
+                  <w:i/>
+                </w:rPr>
+              </m:ctrlPr>
+            </m:sSubPr>
+            <m:e>
+              <m:r>
+                <w:rPr>
+                  <w:rFonts w:ascii="Cambria Math" w:hAnsi="Cambria Math"/>
+                </w:rPr>
+                <m:t>H</m:t>
+              </m:r>
+            </m:e>
+            <m:sub>
+              <m:r>
+                <w:rPr>
+                  <w:rFonts w:ascii="Cambria Math" w:hAnsi="Cambria Math"/>
+                </w:rPr>
+                <m:t>a</m:t>
+              </m:r>
+            </m:sub>
+          </m:sSub>
+          <m:r>
+            <w:rPr>
+              <w:rFonts w:ascii="Cambria Math" w:hAnsi="Cambria Math"/>
+            </w:rPr>
+            <m:t>:At least two means are different</m:t>
+          </m:r>
+        </m:oMath>
+      </m:oMathPara>
     </w:p>
     <w:p>
       <w:pPr>
@@ -246,8 +847,75 @@
       <w:r>
         <w:t>What are the test statistic and p-value?</w:t>
       </w:r>
-    </w:p>
-    <w:p/>
+      <w:r>
+        <w:tab/>
+      </w:r>
+    </w:p>
+    <w:p>
+      <w:pPr>
+        <w:pStyle w:val="ListParagraph"/>
+        <w:ind w:left="1080"/>
+        <w:rPr>
+          <w:rFonts w:cstheme="minorHAnsi"/>
+        </w:rPr>
+      </w:pPr>
+      <m:oMathPara>
+        <m:oMath>
+          <m:r>
+            <w:rPr>
+              <w:rFonts w:ascii="Cambria Math" w:hAnsi="Cambria Math" w:cstheme="minorHAnsi"/>
+            </w:rPr>
+            <m:t>F-Value=</m:t>
+          </m:r>
+          <m:r>
+            <m:rPr>
+              <m:sty m:val="p"/>
+            </m:rPr>
+            <w:rPr>
+              <w:rFonts w:ascii="Cambria Math" w:hAnsi="Cambria Math"/>
+            </w:rPr>
+            <m:t>19.36576</m:t>
+          </m:r>
+        </m:oMath>
+      </m:oMathPara>
+    </w:p>
+    <w:p>
+      <w:pPr>
+        <w:pStyle w:val="ListParagraph"/>
+        <w:ind w:left="1080"/>
+        <w:rPr>
+          <w:rFonts w:cstheme="minorHAnsi"/>
+        </w:rPr>
+      </w:pPr>
+      <m:oMathPara>
+        <m:oMath>
+          <m:r>
+            <w:rPr>
+              <w:rFonts w:ascii="Cambria Math" w:hAnsi="Cambria Math" w:cstheme="minorHAnsi"/>
+            </w:rPr>
+            <m:t>p-value=</m:t>
+          </m:r>
+          <m:r>
+            <m:rPr>
+              <m:sty m:val="p"/>
+            </m:rPr>
+            <w:rPr>
+              <w:rFonts w:ascii="Cambria Math" w:hAnsi="Cambria Math"/>
+            </w:rPr>
+            <m:t>1e-04</m:t>
+          </m:r>
+        </m:oMath>
+      </m:oMathPara>
+    </w:p>
+    <w:p>
+      <w:pPr>
+        <w:pStyle w:val="ListParagraph"/>
+        <w:ind w:left="1080"/>
+        <w:rPr>
+          <w:rFonts w:cstheme="minorHAnsi"/>
+        </w:rPr>
+      </w:pPr>
+    </w:p>
     <w:p>
       <w:pPr>
         <w:pStyle w:val="ListParagraph"/>
@@ -260,8 +928,97 @@
         <w:t>What decision can you make in the context?</w:t>
       </w:r>
     </w:p>
-    <w:p/>
-    <w:p/>
+    <w:p>
+      <w:pPr>
+        <w:pStyle w:val="ListParagraph"/>
+        <w:ind w:left="1080"/>
+      </w:pPr>
+      <w:r>
+        <w:rPr>
+          <w:rFonts w:cstheme="minorHAnsi"/>
+        </w:rPr>
+        <w:t>The p-value is</w:t>
+      </w:r>
+      <w:r>
+        <w:rPr>
+          <w:rFonts w:cstheme="minorHAnsi"/>
+        </w:rPr>
+        <w:t xml:space="preserve"> </w:t>
+      </w:r>
+      <m:oMath>
+        <m:r>
+          <m:rPr>
+            <m:sty m:val="p"/>
+          </m:rPr>
+          <w:rPr>
+            <w:rFonts w:ascii="Cambria Math" w:hAnsi="Cambria Math"/>
+          </w:rPr>
+          <m:t>1e-04</m:t>
+        </m:r>
+      </m:oMath>
+      <w:r>
+        <w:rPr>
+          <w:rFonts w:cstheme="minorHAnsi"/>
+        </w:rPr>
+        <w:t xml:space="preserve">, which is significantly lower than our </w:t>
+      </w:r>
+      <w:r>
+        <w:rPr>
+          <w:rFonts w:ascii="Cambria Math" w:hAnsi="Cambria Math" w:cs="Cambria Math"/>
+        </w:rPr>
+        <w:t>𝛼</w:t>
+      </w:r>
+      <w:r>
+        <w:rPr>
+          <w:rFonts w:cstheme="minorHAnsi"/>
+        </w:rPr>
+        <w:t>-value of 0.05</w:t>
+      </w:r>
+      <w:r>
+        <w:rPr>
+          <w:rFonts w:cstheme="minorHAnsi"/>
+        </w:rPr>
+        <w:t xml:space="preserve">, so </w:t>
+      </w:r>
+      <w:r>
+        <w:rPr>
+          <w:rFonts w:cstheme="minorHAnsi"/>
+        </w:rPr>
+        <w:t xml:space="preserve">we reject the null hypothesis which suggests that there is evidence that the mean </w:t>
+      </w:r>
+      <w:r>
+        <w:rPr>
+          <w:rFonts w:cstheme="minorHAnsi"/>
+        </w:rPr>
+        <w:t xml:space="preserve">difference in physiologic response </w:t>
+      </w:r>
+      <w:proofErr w:type="gramStart"/>
+      <w:r>
+        <w:rPr>
+          <w:rFonts w:cstheme="minorHAnsi"/>
+        </w:rPr>
+        <w:t>are</w:t>
+      </w:r>
+      <w:proofErr w:type="gramEnd"/>
+      <w:r>
+        <w:rPr>
+          <w:rFonts w:cstheme="minorHAnsi"/>
+        </w:rPr>
+        <w:t xml:space="preserve"> significantly different among the three </w:t>
+      </w:r>
+      <w:r>
+        <w:rPr>
+          <w:rFonts w:cstheme="minorHAnsi"/>
+        </w:rPr>
+        <w:t>stimuli.</w:t>
+      </w:r>
+    </w:p>
+    <w:p>
+      <w:pPr>
+        <w:pStyle w:val="ListParagraph"/>
+        <w:ind w:left="1080"/>
+      </w:pPr>
+    </w:p>
     <w:p>
       <w:pPr>
         <w:pStyle w:val="ListParagraph"/>
@@ -279,6 +1036,105 @@
         <w:pStyle w:val="ListParagraph"/>
         <w:ind w:left="1080"/>
       </w:pPr>
+      <w:proofErr w:type="spellStart"/>
+      <w:r>
+        <w:t>PlasticToy</w:t>
+      </w:r>
+      <w:proofErr w:type="spellEnd"/>
+      <w:r>
+        <w:t xml:space="preserve"> and Picture are significantly different with a p-value of </w:t>
+      </w:r>
+      <w:r>
+        <w:t>&lt;1e-04</w:t>
+      </w:r>
+      <w:r>
+        <w:t xml:space="preserve"> and </w:t>
+      </w:r>
+      <w:proofErr w:type="spellStart"/>
+      <w:proofErr w:type="gramStart"/>
+      <w:r>
+        <w:t>RubberToy</w:t>
+      </w:r>
+      <w:proofErr w:type="spellEnd"/>
+      <w:r>
+        <w:t xml:space="preserve"> </w:t>
+      </w:r>
+      <w:r>
+        <w:t xml:space="preserve"> and</w:t>
+      </w:r>
+      <w:proofErr w:type="gramEnd"/>
+      <w:r>
+        <w:t xml:space="preserve"> Picture are also significantly different with </w:t>
+      </w:r>
+      <w:r>
+        <w:t xml:space="preserve">a </w:t>
+      </w:r>
+      <w:r>
+        <w:t>p-value</w:t>
+      </w:r>
+      <w:r>
+        <w:t xml:space="preserve"> </w:t>
+      </w:r>
+      <w:r>
+        <w:t>&lt;1e-04</w:t>
+      </w:r>
+      <w:r>
+        <w:t>.</w:t>
+      </w:r>
+    </w:p>
+    <w:p>
+      <w:pPr>
+        <w:pStyle w:val="ListParagraph"/>
+        <w:ind w:left="1080"/>
+      </w:pPr>
+    </w:p>
+    <w:p>
+      <w:pPr>
+        <w:pStyle w:val="ListParagraph"/>
+        <w:ind w:left="1080"/>
+      </w:pPr>
+    </w:p>
+    <w:p>
+      <w:pPr>
+        <w:pStyle w:val="ListParagraph"/>
+        <w:ind w:left="1080"/>
+      </w:pPr>
+    </w:p>
+    <w:p>
+      <w:pPr>
+        <w:pStyle w:val="ListParagraph"/>
+        <w:ind w:left="1080"/>
+      </w:pPr>
+    </w:p>
+    <w:p>
+      <w:pPr>
+        <w:pStyle w:val="ListParagraph"/>
+        <w:ind w:left="1080"/>
+      </w:pPr>
+    </w:p>
+    <w:p>
+      <w:pPr>
+        <w:pStyle w:val="ListParagraph"/>
+        <w:ind w:left="1080"/>
+      </w:pPr>
+    </w:p>
+    <w:p>
+      <w:pPr>
+        <w:pStyle w:val="ListParagraph"/>
+        <w:ind w:left="1080"/>
+      </w:pPr>
+    </w:p>
+    <w:p>
+      <w:pPr>
+        <w:pStyle w:val="ListParagraph"/>
+        <w:ind w:left="1080"/>
+      </w:pPr>
+    </w:p>
+    <w:p>
+      <w:pPr>
+        <w:pStyle w:val="ListParagraph"/>
+        <w:ind w:left="1080"/>
+      </w:pPr>
     </w:p>
     <w:p/>
     <w:p>
@@ -290,6 +1146,7 @@
         </w:numPr>
       </w:pPr>
       <w:r>
+        <w:lastRenderedPageBreak/>
         <w:t xml:space="preserve">Consider an experiment on testing the efficiency of two drugs on </w:t>
       </w:r>
       <w:r>
@@ -374,8 +1231,218 @@
         <w:t>Formulate the null and alternative hypotheses for testing the main effect of time.</w:t>
       </w:r>
     </w:p>
-    <w:p/>
-    <w:p/>
+    <w:p>
+      <w:pPr>
+        <w:pStyle w:val="ListParagraph"/>
+        <w:ind w:left="1080"/>
+      </w:pPr>
+      <m:oMathPara>
+        <m:oMath>
+          <m:sSub>
+            <m:sSubPr>
+              <m:ctrlPr>
+                <w:rPr>
+                  <w:rFonts w:ascii="Cambria Math" w:hAnsi="Cambria Math"/>
+                  <w:i/>
+                </w:rPr>
+              </m:ctrlPr>
+            </m:sSubPr>
+            <m:e>
+              <m:r>
+                <w:rPr>
+                  <w:rFonts w:ascii="Cambria Math" w:hAnsi="Cambria Math"/>
+                </w:rPr>
+                <m:t>H</m:t>
+              </m:r>
+            </m:e>
+            <m:sub>
+              <m:r>
+                <w:rPr>
+                  <w:rFonts w:ascii="Cambria Math" w:hAnsi="Cambria Math"/>
+                </w:rPr>
+                <m:t>0</m:t>
+              </m:r>
+            </m:sub>
+          </m:sSub>
+          <m:r>
+            <w:rPr>
+              <w:rFonts w:ascii="Cambria Math" w:hAnsi="Cambria Math"/>
+            </w:rPr>
+            <m:t xml:space="preserve">: </m:t>
+          </m:r>
+          <m:sSub>
+            <m:sSubPr>
+              <m:ctrlPr>
+                <w:rPr>
+                  <w:rFonts w:ascii="Cambria Math" w:hAnsi="Cambria Math"/>
+                  <w:i/>
+                </w:rPr>
+              </m:ctrlPr>
+            </m:sSubPr>
+            <m:e>
+              <m:r>
+                <w:rPr>
+                  <w:rFonts w:ascii="Cambria Math" w:hAnsi="Cambria Math"/>
+                </w:rPr>
+                <m:t>μ</m:t>
+              </m:r>
+            </m:e>
+            <m:sub>
+              <m:r>
+                <w:rPr>
+                  <w:rFonts w:ascii="Cambria Math" w:hAnsi="Cambria Math"/>
+                </w:rPr>
+                <m:t>5min</m:t>
+              </m:r>
+            </m:sub>
+          </m:sSub>
+          <m:r>
+            <w:rPr>
+              <w:rFonts w:ascii="Cambria Math" w:hAnsi="Cambria Math"/>
+            </w:rPr>
+            <m:t xml:space="preserve"> = </m:t>
+          </m:r>
+          <m:sSub>
+            <m:sSubPr>
+              <m:ctrlPr>
+                <w:rPr>
+                  <w:rFonts w:ascii="Cambria Math" w:hAnsi="Cambria Math"/>
+                  <w:i/>
+                </w:rPr>
+              </m:ctrlPr>
+            </m:sSubPr>
+            <m:e>
+              <m:r>
+                <w:rPr>
+                  <w:rFonts w:ascii="Cambria Math" w:hAnsi="Cambria Math"/>
+                </w:rPr>
+                <m:t>μ</m:t>
+              </m:r>
+            </m:e>
+            <m:sub>
+              <m:r>
+                <w:rPr>
+                  <w:rFonts w:ascii="Cambria Math" w:hAnsi="Cambria Math"/>
+                </w:rPr>
+                <m:t>10min</m:t>
+              </m:r>
+            </m:sub>
+          </m:sSub>
+          <m:r>
+            <w:rPr>
+              <w:rFonts w:ascii="Cambria Math" w:hAnsi="Cambria Math"/>
+            </w:rPr>
+            <m:t xml:space="preserve">= </m:t>
+          </m:r>
+          <m:sSub>
+            <m:sSubPr>
+              <m:ctrlPr>
+                <w:rPr>
+                  <w:rFonts w:ascii="Cambria Math" w:hAnsi="Cambria Math"/>
+                  <w:i/>
+                </w:rPr>
+              </m:ctrlPr>
+            </m:sSubPr>
+            <m:e>
+              <m:r>
+                <w:rPr>
+                  <w:rFonts w:ascii="Cambria Math" w:hAnsi="Cambria Math"/>
+                </w:rPr>
+                <m:t>μ</m:t>
+              </m:r>
+            </m:e>
+            <m:sub>
+              <m:r>
+                <w:rPr>
+                  <w:rFonts w:ascii="Cambria Math" w:hAnsi="Cambria Math"/>
+                </w:rPr>
+                <m:t>15min</m:t>
+              </m:r>
+            </m:sub>
+          </m:sSub>
+          <m:r>
+            <w:rPr>
+              <w:rFonts w:ascii="Cambria Math" w:hAnsi="Cambria Math"/>
+            </w:rPr>
+            <m:t xml:space="preserve">= </m:t>
+          </m:r>
+          <m:sSub>
+            <m:sSubPr>
+              <m:ctrlPr>
+                <w:rPr>
+                  <w:rFonts w:ascii="Cambria Math" w:hAnsi="Cambria Math"/>
+                  <w:i/>
+                </w:rPr>
+              </m:ctrlPr>
+            </m:sSubPr>
+            <m:e>
+              <m:r>
+                <w:rPr>
+                  <w:rFonts w:ascii="Cambria Math" w:hAnsi="Cambria Math"/>
+                </w:rPr>
+                <m:t>μ</m:t>
+              </m:r>
+            </m:e>
+            <m:sub>
+              <m:r>
+                <w:rPr>
+                  <w:rFonts w:ascii="Cambria Math" w:hAnsi="Cambria Math"/>
+                </w:rPr>
+                <m:t>20min</m:t>
+              </m:r>
+            </m:sub>
+          </m:sSub>
+        </m:oMath>
+      </m:oMathPara>
+    </w:p>
+    <w:p>
+      <w:pPr>
+        <w:pStyle w:val="ListParagraph"/>
+        <w:ind w:left="1080"/>
+      </w:pPr>
+      <m:oMathPara>
+        <m:oMath>
+          <m:sSub>
+            <m:sSubPr>
+              <m:ctrlPr>
+                <w:rPr>
+                  <w:rFonts w:ascii="Cambria Math" w:hAnsi="Cambria Math"/>
+                  <w:i/>
+                </w:rPr>
+              </m:ctrlPr>
+            </m:sSubPr>
+            <m:e>
+              <m:r>
+                <w:rPr>
+                  <w:rFonts w:ascii="Cambria Math" w:hAnsi="Cambria Math"/>
+                </w:rPr>
+                <m:t>H</m:t>
+              </m:r>
+            </m:e>
+            <m:sub>
+              <m:r>
+                <w:rPr>
+                  <w:rFonts w:ascii="Cambria Math" w:hAnsi="Cambria Math"/>
+                </w:rPr>
+                <m:t>a</m:t>
+              </m:r>
+            </m:sub>
+          </m:sSub>
+          <m:r>
+            <w:rPr>
+              <w:rFonts w:ascii="Cambria Math" w:hAnsi="Cambria Math"/>
+            </w:rPr>
+            <m:t>:At least two means are different</m:t>
+          </m:r>
+        </m:oMath>
+      </m:oMathPara>
+    </w:p>
+    <w:p>
+      <w:pPr>
+        <w:pStyle w:val="ListParagraph"/>
+        <w:ind w:left="1080"/>
+      </w:pPr>
+    </w:p>
     <w:p>
       <w:pPr>
         <w:pStyle w:val="ListParagraph"/>
@@ -385,27 +1452,89 @@
         </w:numPr>
       </w:pPr>
       <w:r>
-        <w:t>What are the F-statistic and p-value for testing the main effect of time?</w:t>
-      </w:r>
-    </w:p>
-    <w:p>
-      <w:pPr>
-        <w:pStyle w:val="ListParagraph"/>
-      </w:pPr>
-    </w:p>
-    <w:p>
-      <w:pPr>
-        <w:pStyle w:val="ListParagraph"/>
-      </w:pPr>
-    </w:p>
-    <w:p>
-      <w:pPr>
-        <w:pStyle w:val="ListParagraph"/>
-      </w:pPr>
-    </w:p>
-    <w:p>
-      <w:pPr>
-        <w:pStyle w:val="ListParagraph"/>
+        <w:t xml:space="preserve">What </w:t>
+      </w:r>
+      <w:proofErr w:type="gramStart"/>
+      <w:r>
+        <w:t>are</w:t>
+      </w:r>
+      <w:proofErr w:type="gramEnd"/>
+      <w:r>
+        <w:t xml:space="preserve"> the F-statistic and p-value for testing the main effect of time?</w:t>
+      </w:r>
+      <w:r>
+        <w:t xml:space="preserve"> </w:t>
+      </w:r>
+      <w:r>
+        <w:tab/>
+      </w:r>
+      <w:r>
+        <w:tab/>
+      </w:r>
+    </w:p>
+    <w:p>
+      <w:pPr>
+        <w:pStyle w:val="ListParagraph"/>
+        <w:ind w:left="1080"/>
+        <w:rPr>
+          <w:rFonts w:cstheme="minorHAnsi"/>
+        </w:rPr>
+      </w:pPr>
+      <m:oMathPara>
+        <m:oMath>
+          <m:r>
+            <w:rPr>
+              <w:rFonts w:ascii="Cambria Math" w:hAnsi="Cambria Math" w:cstheme="minorHAnsi"/>
+            </w:rPr>
+            <m:t>F-Value=</m:t>
+          </m:r>
+          <m:r>
+            <m:rPr>
+              <m:sty m:val="p"/>
+            </m:rPr>
+            <w:rPr>
+              <w:rFonts w:ascii="Cambria Math" w:hAnsi="Cambria Math"/>
+            </w:rPr>
+            <m:t>0.019</m:t>
+          </m:r>
+        </m:oMath>
+      </m:oMathPara>
+    </w:p>
+    <w:p>
+      <w:pPr>
+        <w:pStyle w:val="ListParagraph"/>
+        <w:ind w:left="1080"/>
+        <w:rPr>
+          <w:rFonts w:cstheme="minorHAnsi"/>
+        </w:rPr>
+      </w:pPr>
+      <m:oMathPara>
+        <m:oMath>
+          <m:r>
+            <w:rPr>
+              <w:rFonts w:ascii="Cambria Math" w:hAnsi="Cambria Math" w:cstheme="minorHAnsi"/>
+            </w:rPr>
+            <m:t>p-value=</m:t>
+          </m:r>
+          <m:r>
+            <m:rPr>
+              <m:sty m:val="p"/>
+            </m:rPr>
+            <w:rPr>
+              <w:rFonts w:ascii="Cambria Math" w:hAnsi="Cambria Math"/>
+            </w:rPr>
+            <m:t>0.9965</m:t>
+          </m:r>
+        </m:oMath>
+      </m:oMathPara>
+    </w:p>
+    <w:p>
+      <w:pPr>
+        <w:pStyle w:val="ListParagraph"/>
+        <w:ind w:left="1080"/>
+        <w:rPr>
+          <w:rFonts w:cstheme="minorHAnsi"/>
+        </w:rPr>
       </w:pPr>
     </w:p>
     <w:p>
@@ -420,7 +1549,111 @@
         <w:t>What decision can you make for the main effect of time?</w:t>
       </w:r>
     </w:p>
-    <w:p/>
+    <w:p>
+      <w:pPr>
+        <w:pStyle w:val="ListParagraph"/>
+        <w:ind w:left="1080"/>
+        <w:rPr>
+          <w:rFonts w:cstheme="minorHAnsi"/>
+        </w:rPr>
+      </w:pPr>
+      <w:r>
+        <w:rPr>
+          <w:rFonts w:cstheme="minorHAnsi"/>
+        </w:rPr>
+        <w:t>The p-value is</w:t>
+      </w:r>
+      <w:r>
+        <w:rPr>
+          <w:rFonts w:cstheme="minorHAnsi"/>
+        </w:rPr>
+        <w:t xml:space="preserve"> 0.9965</w:t>
+      </w:r>
+      <w:r>
+        <w:rPr>
+          <w:rFonts w:cstheme="minorHAnsi"/>
+        </w:rPr>
+        <w:t xml:space="preserve">, which is significantly </w:t>
+      </w:r>
+      <w:r>
+        <w:rPr>
+          <w:rFonts w:cstheme="minorHAnsi"/>
+        </w:rPr>
+        <w:t>higher</w:t>
+      </w:r>
+      <w:r>
+        <w:rPr>
+          <w:rFonts w:cstheme="minorHAnsi"/>
+        </w:rPr>
+        <w:t xml:space="preserve"> than our </w:t>
+      </w:r>
+      <w:r>
+        <w:rPr>
+          <w:rFonts w:ascii="Cambria Math" w:hAnsi="Cambria Math" w:cs="Cambria Math"/>
+        </w:rPr>
+        <w:t>𝛼</w:t>
+      </w:r>
+      <w:r>
+        <w:rPr>
+          <w:rFonts w:cstheme="minorHAnsi"/>
+        </w:rPr>
+        <w:t>-value of 0.05</w:t>
+      </w:r>
+      <w:r>
+        <w:rPr>
+          <w:rFonts w:cstheme="minorHAnsi"/>
+        </w:rPr>
+        <w:t xml:space="preserve">, so </w:t>
+      </w:r>
+      <w:r>
+        <w:rPr>
+          <w:rFonts w:cstheme="minorHAnsi"/>
+        </w:rPr>
+        <w:t xml:space="preserve">we </w:t>
+      </w:r>
+      <w:r>
+        <w:rPr>
+          <w:rFonts w:cstheme="minorHAnsi"/>
+        </w:rPr>
+        <w:t xml:space="preserve">fail to </w:t>
+      </w:r>
+      <w:r>
+        <w:rPr>
+          <w:rFonts w:cstheme="minorHAnsi"/>
+        </w:rPr>
+        <w:t xml:space="preserve">reject the null hypothesis which suggests that there is </w:t>
+      </w:r>
+      <w:r>
+        <w:rPr>
+          <w:rFonts w:cstheme="minorHAnsi"/>
+        </w:rPr>
+        <w:t xml:space="preserve">no </w:t>
+      </w:r>
+      <w:r>
+        <w:rPr>
+          <w:rFonts w:cstheme="minorHAnsi"/>
+        </w:rPr>
+        <w:t xml:space="preserve">evidence that the mean </w:t>
+      </w:r>
+      <w:r>
+        <w:rPr>
+          <w:rFonts w:cstheme="minorHAnsi"/>
+        </w:rPr>
+        <w:t>difference</w:t>
+      </w:r>
+      <w:r>
+        <w:rPr>
+          <w:rFonts w:cstheme="minorHAnsi"/>
+        </w:rPr>
+        <w:t xml:space="preserve"> of time has any impact on heart rate.</w:t>
+      </w:r>
+    </w:p>
+    <w:p>
+      <w:pPr>
+        <w:pStyle w:val="ListParagraph"/>
+        <w:ind w:left="1080"/>
+      </w:pPr>
+    </w:p>
     <w:p>
       <w:pPr>
         <w:pStyle w:val="ListParagraph"/>
@@ -436,9 +1669,183 @@
     <w:p>
       <w:pPr>
         <w:pStyle w:val="ListParagraph"/>
-      </w:pPr>
-    </w:p>
-    <w:p/>
+        <w:ind w:left="1080"/>
+      </w:pPr>
+      <m:oMathPara>
+        <m:oMath>
+          <m:sSub>
+            <m:sSubPr>
+              <m:ctrlPr>
+                <w:rPr>
+                  <w:rFonts w:ascii="Cambria Math" w:hAnsi="Cambria Math"/>
+                  <w:i/>
+                </w:rPr>
+              </m:ctrlPr>
+            </m:sSubPr>
+            <m:e>
+              <m:r>
+                <w:rPr>
+                  <w:rFonts w:ascii="Cambria Math" w:hAnsi="Cambria Math"/>
+                </w:rPr>
+                <m:t>H</m:t>
+              </m:r>
+            </m:e>
+            <m:sub>
+              <m:r>
+                <w:rPr>
+                  <w:rFonts w:ascii="Cambria Math" w:hAnsi="Cambria Math"/>
+                </w:rPr>
+                <m:t>0</m:t>
+              </m:r>
+            </m:sub>
+          </m:sSub>
+          <m:r>
+            <w:rPr>
+              <w:rFonts w:ascii="Cambria Math" w:hAnsi="Cambria Math"/>
+            </w:rPr>
+            <m:t xml:space="preserve">: </m:t>
+          </m:r>
+          <m:sSub>
+            <m:sSubPr>
+              <m:ctrlPr>
+                <w:rPr>
+                  <w:rFonts w:ascii="Cambria Math" w:hAnsi="Cambria Math"/>
+                  <w:i/>
+                </w:rPr>
+              </m:ctrlPr>
+            </m:sSubPr>
+            <m:e>
+              <m:r>
+                <w:rPr>
+                  <w:rFonts w:ascii="Cambria Math" w:hAnsi="Cambria Math"/>
+                </w:rPr>
+                <m:t>μ</m:t>
+              </m:r>
+            </m:e>
+            <m:sub>
+              <m:r>
+                <w:rPr>
+                  <w:rFonts w:ascii="Cambria Math" w:hAnsi="Cambria Math"/>
+                </w:rPr>
+                <m:t>AX23</m:t>
+              </m:r>
+            </m:sub>
+          </m:sSub>
+          <m:r>
+            <w:rPr>
+              <w:rFonts w:ascii="Cambria Math" w:hAnsi="Cambria Math"/>
+            </w:rPr>
+            <m:t xml:space="preserve"> = </m:t>
+          </m:r>
+          <m:sSub>
+            <m:sSubPr>
+              <m:ctrlPr>
+                <w:rPr>
+                  <w:rFonts w:ascii="Cambria Math" w:hAnsi="Cambria Math"/>
+                  <w:i/>
+                </w:rPr>
+              </m:ctrlPr>
+            </m:sSubPr>
+            <m:e>
+              <m:r>
+                <w:rPr>
+                  <w:rFonts w:ascii="Cambria Math" w:hAnsi="Cambria Math"/>
+                </w:rPr>
+                <m:t>μ</m:t>
+              </m:r>
+            </m:e>
+            <m:sub>
+              <m:r>
+                <w:rPr>
+                  <w:rFonts w:ascii="Cambria Math" w:hAnsi="Cambria Math"/>
+                </w:rPr>
+                <m:t>BWW9</m:t>
+              </m:r>
+            </m:sub>
+          </m:sSub>
+          <m:r>
+            <w:rPr>
+              <w:rFonts w:ascii="Cambria Math" w:hAnsi="Cambria Math"/>
+            </w:rPr>
+            <m:t xml:space="preserve">= </m:t>
+          </m:r>
+          <m:sSub>
+            <m:sSubPr>
+              <m:ctrlPr>
+                <w:rPr>
+                  <w:rFonts w:ascii="Cambria Math" w:hAnsi="Cambria Math"/>
+                  <w:i/>
+                </w:rPr>
+              </m:ctrlPr>
+            </m:sSubPr>
+            <m:e>
+              <m:r>
+                <w:rPr>
+                  <w:rFonts w:ascii="Cambria Math" w:hAnsi="Cambria Math"/>
+                </w:rPr>
+                <m:t>μ</m:t>
+              </m:r>
+            </m:e>
+            <m:sub>
+              <m:r>
+                <w:rPr>
+                  <w:rFonts w:ascii="Cambria Math" w:hAnsi="Cambria Math"/>
+                </w:rPr>
+                <m:t>Control</m:t>
+              </m:r>
+            </m:sub>
+          </m:sSub>
+        </m:oMath>
+      </m:oMathPara>
+    </w:p>
+    <w:p>
+      <w:pPr>
+        <w:pStyle w:val="ListParagraph"/>
+        <w:ind w:left="1080"/>
+      </w:pPr>
+      <m:oMathPara>
+        <m:oMath>
+          <m:sSub>
+            <m:sSubPr>
+              <m:ctrlPr>
+                <w:rPr>
+                  <w:rFonts w:ascii="Cambria Math" w:hAnsi="Cambria Math"/>
+                  <w:i/>
+                </w:rPr>
+              </m:ctrlPr>
+            </m:sSubPr>
+            <m:e>
+              <m:r>
+                <w:rPr>
+                  <w:rFonts w:ascii="Cambria Math" w:hAnsi="Cambria Math"/>
+                </w:rPr>
+                <m:t>H</m:t>
+              </m:r>
+            </m:e>
+            <m:sub>
+              <m:r>
+                <w:rPr>
+                  <w:rFonts w:ascii="Cambria Math" w:hAnsi="Cambria Math"/>
+                </w:rPr>
+                <m:t>a</m:t>
+              </m:r>
+            </m:sub>
+          </m:sSub>
+          <m:r>
+            <w:rPr>
+              <w:rFonts w:ascii="Cambria Math" w:hAnsi="Cambria Math"/>
+            </w:rPr>
+            <m:t>:At least two means are different</m:t>
+          </m:r>
+        </m:oMath>
+      </m:oMathPara>
+    </w:p>
+    <w:p>
+      <w:pPr>
+        <w:pStyle w:val="ListParagraph"/>
+        <w:ind w:left="1080"/>
+      </w:pPr>
+    </w:p>
     <w:p>
       <w:pPr>
         <w:pStyle w:val="ListParagraph"/>
@@ -450,8 +1857,75 @@
       <w:r>
         <w:t>What is the F and p-value for testing the main effect of drug?</w:t>
       </w:r>
-    </w:p>
-    <w:p/>
+      <w:r>
+        <w:tab/>
+      </w:r>
+    </w:p>
+    <w:p>
+      <w:pPr>
+        <w:pStyle w:val="ListParagraph"/>
+        <w:ind w:left="1080"/>
+        <w:rPr>
+          <w:rFonts w:cstheme="minorHAnsi"/>
+        </w:rPr>
+      </w:pPr>
+      <m:oMathPara>
+        <m:oMath>
+          <m:r>
+            <w:rPr>
+              <w:rFonts w:ascii="Cambria Math" w:hAnsi="Cambria Math" w:cstheme="minorHAnsi"/>
+            </w:rPr>
+            <m:t>F-Value=</m:t>
+          </m:r>
+          <m:r>
+            <m:rPr>
+              <m:sty m:val="p"/>
+            </m:rPr>
+            <w:rPr>
+              <w:rFonts w:ascii="Cambria Math" w:hAnsi="Cambria Math"/>
+            </w:rPr>
+            <m:t>8.656</m:t>
+          </m:r>
+        </m:oMath>
+      </m:oMathPara>
+    </w:p>
+    <w:p>
+      <w:pPr>
+        <w:pStyle w:val="ListParagraph"/>
+        <w:ind w:left="1080"/>
+        <w:rPr>
+          <w:rFonts w:cstheme="minorHAnsi"/>
+        </w:rPr>
+      </w:pPr>
+      <m:oMathPara>
+        <m:oMath>
+          <m:r>
+            <w:rPr>
+              <w:rFonts w:ascii="Cambria Math" w:hAnsi="Cambria Math" w:cstheme="minorHAnsi"/>
+            </w:rPr>
+            <m:t>p-value=</m:t>
+          </m:r>
+          <m:r>
+            <m:rPr>
+              <m:sty m:val="p"/>
+            </m:rPr>
+            <w:rPr>
+              <w:rFonts w:ascii="Cambria Math" w:hAnsi="Cambria Math"/>
+            </w:rPr>
+            <m:t>0.0004</m:t>
+          </m:r>
+        </m:oMath>
+      </m:oMathPara>
+    </w:p>
+    <w:p>
+      <w:pPr>
+        <w:pStyle w:val="ListParagraph"/>
+        <w:ind w:left="1080"/>
+        <w:rPr>
+          <w:rFonts w:cstheme="minorHAnsi"/>
+        </w:rPr>
+      </w:pPr>
+    </w:p>
     <w:p>
       <w:pPr>
         <w:pStyle w:val="ListParagraph"/>
@@ -470,9 +1944,63 @@
     <w:p>
       <w:pPr>
         <w:pStyle w:val="ListParagraph"/>
-      </w:pPr>
-    </w:p>
-    <w:p/>
+        <w:ind w:left="1080"/>
+      </w:pPr>
+      <w:r>
+        <w:rPr>
+          <w:rFonts w:cstheme="minorHAnsi"/>
+        </w:rPr>
+        <w:t>The p-value is</w:t>
+      </w:r>
+      <w:r>
+        <w:rPr>
+          <w:rFonts w:cstheme="minorHAnsi"/>
+        </w:rPr>
+        <w:t xml:space="preserve"> 0.0004</w:t>
+      </w:r>
+      <w:r>
+        <w:rPr>
+          <w:rFonts w:cstheme="minorHAnsi"/>
+        </w:rPr>
+        <w:t xml:space="preserve">, which is significantly lower than our </w:t>
+      </w:r>
+      <w:r>
+        <w:rPr>
+          <w:rFonts w:ascii="Cambria Math" w:hAnsi="Cambria Math" w:cs="Cambria Math"/>
+        </w:rPr>
+        <w:t>𝛼</w:t>
+      </w:r>
+      <w:r>
+        <w:rPr>
+          <w:rFonts w:cstheme="minorHAnsi"/>
+        </w:rPr>
+        <w:t>-value of 0.05</w:t>
+      </w:r>
+      <w:r>
+        <w:rPr>
+          <w:rFonts w:cstheme="minorHAnsi"/>
+        </w:rPr>
+        <w:t xml:space="preserve">, so </w:t>
+      </w:r>
+      <w:r>
+        <w:rPr>
+          <w:rFonts w:cstheme="minorHAnsi"/>
+        </w:rPr>
+        <w:t xml:space="preserve">we reject the null hypothesis which suggests that there is evidence that </w:t>
+      </w:r>
+      <w:r>
+        <w:rPr>
+          <w:rFonts w:cstheme="minorHAnsi"/>
+        </w:rPr>
+        <w:t>the mean difference between at least two drugs has an impact on heart rate.</w:t>
+      </w:r>
+    </w:p>
+    <w:p>
+      <w:pPr>
+        <w:pStyle w:val="ListParagraph"/>
+        <w:ind w:left="1080"/>
+      </w:pPr>
+    </w:p>
     <w:p>
       <w:pPr>
         <w:pStyle w:val="ListParagraph"/>
@@ -482,32 +2010,198 @@
         </w:numPr>
       </w:pPr>
       <w:r>
-        <w:t>What are the F-value and p-value for the interaction term? What can you conclude about the interaction term (is it significant)?</w:t>
-      </w:r>
-    </w:p>
-    <w:p>
-      <w:pPr>
-        <w:pStyle w:val="ListParagraph"/>
-      </w:pPr>
-    </w:p>
-    <w:p>
-      <w:pPr>
-        <w:pStyle w:val="ListParagraph"/>
-      </w:pPr>
-    </w:p>
-    <w:p>
-      <w:pPr>
-        <w:pStyle w:val="ListParagraph"/>
-      </w:pPr>
-    </w:p>
-    <w:p>
-      <w:pPr>
-        <w:pStyle w:val="ListParagraph"/>
-      </w:pPr>
-    </w:p>
-    <w:p>
-      <w:pPr>
-        <w:pStyle w:val="ListParagraph"/>
+        <w:lastRenderedPageBreak/>
+        <w:t xml:space="preserve">What </w:t>
+      </w:r>
+      <w:proofErr w:type="gramStart"/>
+      <w:r>
+        <w:t>are</w:t>
+      </w:r>
+      <w:proofErr w:type="gramEnd"/>
+      <w:r>
+        <w:t xml:space="preserve"> the F-value and p-value for the interaction term? What can you conclude about the interaction term (is it significant)?</w:t>
+      </w:r>
+      <w:r>
+        <w:t xml:space="preserve"> </w:t>
+      </w:r>
+    </w:p>
+    <w:p>
+      <w:pPr>
+        <w:pStyle w:val="ListParagraph"/>
+        <w:ind w:left="1080"/>
+        <w:rPr>
+          <w:rFonts w:cstheme="minorHAnsi"/>
+        </w:rPr>
+      </w:pPr>
+      <m:oMathPara>
+        <m:oMath>
+          <m:r>
+            <w:rPr>
+              <w:rFonts w:ascii="Cambria Math" w:hAnsi="Cambria Math" w:cstheme="minorHAnsi"/>
+            </w:rPr>
+            <m:t>F-Value=</m:t>
+          </m:r>
+          <m:r>
+            <m:rPr>
+              <m:sty m:val="p"/>
+            </m:rPr>
+            <w:rPr>
+              <w:rFonts w:ascii="Cambria Math" w:hAnsi="Cambria Math"/>
+            </w:rPr>
+            <m:t>0.242</m:t>
+          </m:r>
+        </m:oMath>
+      </m:oMathPara>
+    </w:p>
+    <w:p>
+      <w:pPr>
+        <w:pStyle w:val="ListParagraph"/>
+        <w:ind w:left="1080"/>
+        <w:rPr>
+          <w:rFonts w:cstheme="minorHAnsi"/>
+        </w:rPr>
+      </w:pPr>
+      <m:oMathPara>
+        <m:oMath>
+          <m:r>
+            <w:rPr>
+              <w:rFonts w:ascii="Cambria Math" w:hAnsi="Cambria Math" w:cstheme="minorHAnsi"/>
+            </w:rPr>
+            <m:t>p-value=</m:t>
+          </m:r>
+          <m:r>
+            <m:rPr>
+              <m:sty m:val="p"/>
+            </m:rPr>
+            <w:rPr>
+              <w:rFonts w:ascii="Cambria Math" w:hAnsi="Cambria Math"/>
+            </w:rPr>
+            <m:t>0.9610</m:t>
+          </m:r>
+        </m:oMath>
+      </m:oMathPara>
+    </w:p>
+    <w:p>
+      <w:pPr>
+        <w:pStyle w:val="ListParagraph"/>
+        <w:ind w:left="1080"/>
+        <w:rPr>
+          <w:rFonts w:cstheme="minorHAnsi"/>
+        </w:rPr>
+      </w:pPr>
+      <w:r>
+        <w:rPr>
+          <w:rFonts w:cstheme="minorHAnsi"/>
+        </w:rPr>
+        <w:t>Th</w:t>
+      </w:r>
+      <w:r>
+        <w:rPr>
+          <w:rFonts w:cstheme="minorHAnsi"/>
+        </w:rPr>
+        <w:t>e p-value is</w:t>
+      </w:r>
+      <w:r>
+        <w:rPr>
+          <w:rFonts w:cstheme="minorHAnsi"/>
+        </w:rPr>
+        <w:t xml:space="preserve"> 0.</w:t>
+      </w:r>
+      <w:r>
+        <w:rPr>
+          <w:rFonts w:cstheme="minorHAnsi"/>
+        </w:rPr>
+        <w:t>9610</w:t>
+      </w:r>
+      <w:r>
+        <w:rPr>
+          <w:rFonts w:cstheme="minorHAnsi"/>
+        </w:rPr>
+        <w:t xml:space="preserve">, which is significantly </w:t>
+      </w:r>
+      <w:r>
+        <w:rPr>
+          <w:rFonts w:cstheme="minorHAnsi"/>
+        </w:rPr>
+        <w:t>higher</w:t>
+      </w:r>
+      <w:r>
+        <w:rPr>
+          <w:rFonts w:cstheme="minorHAnsi"/>
+        </w:rPr>
+        <w:t xml:space="preserve"> than our </w:t>
+      </w:r>
+      <w:r>
+        <w:rPr>
+          <w:rFonts w:ascii="Cambria Math" w:hAnsi="Cambria Math" w:cs="Cambria Math"/>
+        </w:rPr>
+        <w:t>𝛼</w:t>
+      </w:r>
+      <w:r>
+        <w:rPr>
+          <w:rFonts w:cstheme="minorHAnsi"/>
+        </w:rPr>
+        <w:t>-value of 0.05</w:t>
+      </w:r>
+      <w:r>
+        <w:rPr>
+          <w:rFonts w:cstheme="minorHAnsi"/>
+        </w:rPr>
+        <w:t xml:space="preserve">, so </w:t>
+      </w:r>
+      <w:r>
+        <w:rPr>
+          <w:rFonts w:cstheme="minorHAnsi"/>
+        </w:rPr>
+        <w:t xml:space="preserve">we </w:t>
+      </w:r>
+      <w:r>
+        <w:rPr>
+          <w:rFonts w:cstheme="minorHAnsi"/>
+        </w:rPr>
+        <w:t xml:space="preserve">fail to </w:t>
+      </w:r>
+      <w:r>
+        <w:rPr>
+          <w:rFonts w:cstheme="minorHAnsi"/>
+        </w:rPr>
+        <w:t xml:space="preserve">reject the null hypothesis which suggests that there is </w:t>
+      </w:r>
+      <w:r>
+        <w:rPr>
+          <w:rFonts w:cstheme="minorHAnsi"/>
+        </w:rPr>
+        <w:t xml:space="preserve">no </w:t>
+      </w:r>
+      <w:r>
+        <w:rPr>
+          <w:rFonts w:cstheme="minorHAnsi"/>
+        </w:rPr>
+        <w:t xml:space="preserve">evidence that </w:t>
+      </w:r>
+      <w:r>
+        <w:rPr>
+          <w:rFonts w:cstheme="minorHAnsi"/>
+        </w:rPr>
+        <w:t xml:space="preserve">the mean difference between </w:t>
+      </w:r>
+      <w:r>
+        <w:rPr>
+          <w:rFonts w:cstheme="minorHAnsi"/>
+        </w:rPr>
+        <w:t>time and drug interaction</w:t>
+      </w:r>
+      <w:r>
+        <w:rPr>
+          <w:rFonts w:cstheme="minorHAnsi"/>
+        </w:rPr>
+        <w:t xml:space="preserve"> has an impact on heart rate.</w:t>
+      </w:r>
+    </w:p>
+    <w:p>
+      <w:pPr>
+        <w:pStyle w:val="ListParagraph"/>
+        <w:ind w:left="1080"/>
       </w:pPr>
     </w:p>
     <w:p>
@@ -528,7 +2222,30 @@
         <w:t>are significantly different?</w:t>
       </w:r>
     </w:p>
-    <w:p/>
+    <w:p>
+      <w:pPr>
+        <w:pStyle w:val="ListParagraph"/>
+        <w:ind w:left="1080"/>
+      </w:pPr>
+      <w:r>
+        <w:t>Control</w:t>
+      </w:r>
+      <w:r>
+        <w:t xml:space="preserve"> and </w:t>
+      </w:r>
+      <w:r>
+        <w:t>AX23</w:t>
+      </w:r>
+      <w:r>
+        <w:t xml:space="preserve"> are significantly different with a p-value of 0.0197</w:t>
+      </w:r>
+      <w:r>
+        <w:t xml:space="preserve"> </w:t>
+      </w:r>
+      <w:r>
+        <w:t>and Control and BWW9 are also significantly different with a p-value 0.0498.</w:t>
+      </w:r>
+    </w:p>
     <w:p>
       <w:pPr>
         <w:pStyle w:val="ListParagraph"/>
@@ -546,7 +2263,15 @@
         <w:t>Do a two-way repeated-measures ANOVA for the following data. We measured reading of the altimeters at two different temperatures (low and high) and measured the reading at four positions of altimeters (high, low, right, left). The DV is accuracy of altimeter reading. High scores show more accurate reading than low scores. Perform your analysis and answer the following questions</w:t>
       </w:r>
       <w:r>
-        <w:t xml:space="preserve"> to test the claim that there is a significant mean readings between the positions and between the temperature levels, and that there is a significant interaction between temperature and position.</w:t>
+        <w:t xml:space="preserve"> to test the claim that there is a </w:t>
+      </w:r>
+      <w:proofErr w:type="gramStart"/>
+      <w:r>
+        <w:t>significant mean readings</w:t>
+      </w:r>
+      <w:proofErr w:type="gramEnd"/>
+      <w:r>
+        <w:t xml:space="preserve"> between the positions and between the temperature levels, and that there is a significant interaction between temperature and position.</w:t>
       </w:r>
     </w:p>
     <w:p>
@@ -608,12 +2333,227 @@
         </w:numPr>
       </w:pPr>
       <w:r>
-        <w:lastRenderedPageBreak/>
         <w:t>Formulate the null and alternative hypotheses for testing the main effect of temperature on the accuracy of reading.</w:t>
       </w:r>
     </w:p>
-    <w:p/>
-    <w:p/>
+    <w:p>
+      <w:pPr>
+        <w:pStyle w:val="ListParagraph"/>
+        <w:ind w:left="1080"/>
+      </w:pPr>
+      <m:oMathPara>
+        <m:oMath>
+          <m:sSub>
+            <m:sSubPr>
+              <m:ctrlPr>
+                <w:rPr>
+                  <w:rFonts w:ascii="Cambria Math" w:hAnsi="Cambria Math"/>
+                  <w:i/>
+                </w:rPr>
+              </m:ctrlPr>
+            </m:sSubPr>
+            <m:e>
+              <m:r>
+                <w:rPr>
+                  <w:rFonts w:ascii="Cambria Math" w:hAnsi="Cambria Math"/>
+                </w:rPr>
+                <m:t>H</m:t>
+              </m:r>
+            </m:e>
+            <m:sub>
+              <m:r>
+                <w:rPr>
+                  <w:rFonts w:ascii="Cambria Math" w:hAnsi="Cambria Math"/>
+                </w:rPr>
+                <m:t>0</m:t>
+              </m:r>
+            </m:sub>
+          </m:sSub>
+          <m:r>
+            <w:rPr>
+              <w:rFonts w:ascii="Cambria Math" w:hAnsi="Cambria Math"/>
+            </w:rPr>
+            <m:t xml:space="preserve">: </m:t>
+          </m:r>
+          <m:sSub>
+            <m:sSubPr>
+              <m:ctrlPr>
+                <w:rPr>
+                  <w:rFonts w:ascii="Cambria Math" w:hAnsi="Cambria Math"/>
+                  <w:i/>
+                </w:rPr>
+              </m:ctrlPr>
+            </m:sSubPr>
+            <m:e>
+              <m:r>
+                <w:rPr>
+                  <w:rFonts w:ascii="Cambria Math" w:hAnsi="Cambria Math"/>
+                </w:rPr>
+                <m:t>μ</m:t>
+              </m:r>
+            </m:e>
+            <m:sub>
+              <m:r>
+                <w:rPr>
+                  <w:rFonts w:ascii="Cambria Math" w:hAnsi="Cambria Math"/>
+                </w:rPr>
+                <m:t>Low</m:t>
+              </m:r>
+            </m:sub>
+          </m:sSub>
+          <m:r>
+            <w:rPr>
+              <w:rFonts w:ascii="Cambria Math" w:hAnsi="Cambria Math"/>
+            </w:rPr>
+            <m:t xml:space="preserve"> = </m:t>
+          </m:r>
+          <m:sSub>
+            <m:sSubPr>
+              <m:ctrlPr>
+                <w:rPr>
+                  <w:rFonts w:ascii="Cambria Math" w:hAnsi="Cambria Math"/>
+                  <w:i/>
+                </w:rPr>
+              </m:ctrlPr>
+            </m:sSubPr>
+            <m:e>
+              <m:r>
+                <w:rPr>
+                  <w:rFonts w:ascii="Cambria Math" w:hAnsi="Cambria Math"/>
+                </w:rPr>
+                <m:t>μ</m:t>
+              </m:r>
+            </m:e>
+            <m:sub>
+              <m:r>
+                <w:rPr>
+                  <w:rFonts w:ascii="Cambria Math" w:hAnsi="Cambria Math"/>
+                </w:rPr>
+                <m:t>High</m:t>
+              </m:r>
+            </m:sub>
+          </m:sSub>
+        </m:oMath>
+      </m:oMathPara>
+    </w:p>
+    <w:p>
+      <w:pPr>
+        <w:pStyle w:val="ListParagraph"/>
+        <w:ind w:left="1080"/>
+      </w:pPr>
+      <m:oMathPara>
+        <m:oMath>
+          <m:sSub>
+            <m:sSubPr>
+              <m:ctrlPr>
+                <w:rPr>
+                  <w:rFonts w:ascii="Cambria Math" w:hAnsi="Cambria Math"/>
+                  <w:i/>
+                </w:rPr>
+              </m:ctrlPr>
+            </m:sSubPr>
+            <m:e>
+              <m:r>
+                <w:rPr>
+                  <w:rFonts w:ascii="Cambria Math" w:hAnsi="Cambria Math"/>
+                </w:rPr>
+                <m:t>H</m:t>
+              </m:r>
+            </m:e>
+            <m:sub>
+              <m:r>
+                <w:rPr>
+                  <w:rFonts w:ascii="Cambria Math" w:hAnsi="Cambria Math"/>
+                </w:rPr>
+                <m:t>a</m:t>
+              </m:r>
+            </m:sub>
+          </m:sSub>
+          <m:r>
+            <w:rPr>
+              <w:rFonts w:ascii="Cambria Math" w:hAnsi="Cambria Math"/>
+            </w:rPr>
+            <m:t>:</m:t>
+          </m:r>
+          <m:sSub>
+            <m:sSubPr>
+              <m:ctrlPr>
+                <w:rPr>
+                  <w:rFonts w:ascii="Cambria Math" w:hAnsi="Cambria Math"/>
+                  <w:i/>
+                </w:rPr>
+              </m:ctrlPr>
+            </m:sSubPr>
+            <m:e>
+              <m:r>
+                <w:rPr>
+                  <w:rFonts w:ascii="Cambria Math" w:hAnsi="Cambria Math"/>
+                </w:rPr>
+                <m:t>μ</m:t>
+              </m:r>
+            </m:e>
+            <m:sub>
+              <m:r>
+                <w:rPr>
+                  <w:rFonts w:ascii="Cambria Math" w:hAnsi="Cambria Math"/>
+                </w:rPr>
+                <m:t>Low</m:t>
+              </m:r>
+            </m:sub>
+          </m:sSub>
+          <m:r>
+            <w:rPr>
+              <w:rFonts w:ascii="Cambria Math" w:hAnsi="Cambria Math"/>
+            </w:rPr>
+            <m:t xml:space="preserve"> </m:t>
+          </m:r>
+          <m:r>
+            <w:rPr>
+              <w:rFonts w:ascii="Cambria Math" w:hAnsi="Cambria Math" w:hint="eastAsia"/>
+            </w:rPr>
+            <m:t>≠</m:t>
+          </m:r>
+          <m:r>
+            <w:rPr>
+              <w:rFonts w:ascii="Cambria Math" w:hAnsi="Cambria Math"/>
+            </w:rPr>
+            <m:t xml:space="preserve"> </m:t>
+          </m:r>
+          <m:sSub>
+            <m:sSubPr>
+              <m:ctrlPr>
+                <w:rPr>
+                  <w:rFonts w:ascii="Cambria Math" w:hAnsi="Cambria Math"/>
+                  <w:i/>
+                </w:rPr>
+              </m:ctrlPr>
+            </m:sSubPr>
+            <m:e>
+              <m:r>
+                <w:rPr>
+                  <w:rFonts w:ascii="Cambria Math" w:hAnsi="Cambria Math"/>
+                </w:rPr>
+                <m:t>μ</m:t>
+              </m:r>
+            </m:e>
+            <m:sub>
+              <m:r>
+                <w:rPr>
+                  <w:rFonts w:ascii="Cambria Math" w:hAnsi="Cambria Math"/>
+                </w:rPr>
+                <m:t>High</m:t>
+              </m:r>
+            </m:sub>
+          </m:sSub>
+        </m:oMath>
+      </m:oMathPara>
+    </w:p>
+    <w:p>
+      <w:pPr>
+        <w:pStyle w:val="ListParagraph"/>
+        <w:ind w:left="1080"/>
+      </w:pPr>
+    </w:p>
     <w:p>
       <w:pPr>
         <w:pStyle w:val="ListParagraph"/>
@@ -625,8 +2565,81 @@
       <w:r>
         <w:t>What is the F value and p-value for testing the main effect of temperature?</w:t>
       </w:r>
-    </w:p>
-    <w:p/>
+      <w:r>
+        <w:t xml:space="preserve"> </w:t>
+      </w:r>
+      <w:r>
+        <w:tab/>
+      </w:r>
+      <w:r>
+        <w:tab/>
+      </w:r>
+    </w:p>
+    <w:p>
+      <w:pPr>
+        <w:pStyle w:val="ListParagraph"/>
+        <w:ind w:left="1080"/>
+        <w:rPr>
+          <w:rFonts w:cstheme="minorHAnsi"/>
+        </w:rPr>
+      </w:pPr>
+      <m:oMathPara>
+        <m:oMath>
+          <m:r>
+            <w:rPr>
+              <w:rFonts w:ascii="Cambria Math" w:hAnsi="Cambria Math" w:cstheme="minorHAnsi"/>
+            </w:rPr>
+            <m:t>F-Value=</m:t>
+          </m:r>
+          <m:r>
+            <m:rPr>
+              <m:sty m:val="p"/>
+            </m:rPr>
+            <w:rPr>
+              <w:rFonts w:ascii="Cambria Math" w:hAnsi="Cambria Math"/>
+            </w:rPr>
+            <m:t>10.62987</m:t>
+          </m:r>
+        </m:oMath>
+      </m:oMathPara>
+    </w:p>
+    <w:p>
+      <w:pPr>
+        <w:pStyle w:val="ListParagraph"/>
+        <w:ind w:left="1080"/>
+        <w:rPr>
+          <w:rFonts w:cstheme="minorHAnsi"/>
+        </w:rPr>
+      </w:pPr>
+      <m:oMathPara>
+        <m:oMath>
+          <m:r>
+            <w:rPr>
+              <w:rFonts w:ascii="Cambria Math" w:hAnsi="Cambria Math" w:cstheme="minorHAnsi"/>
+            </w:rPr>
+            <m:t>p-value=</m:t>
+          </m:r>
+          <m:r>
+            <m:rPr>
+              <m:sty m:val="p"/>
+            </m:rPr>
+            <w:rPr>
+              <w:rFonts w:ascii="Cambria Math" w:hAnsi="Cambria Math"/>
+            </w:rPr>
+            <m:t>0.0029</m:t>
+          </m:r>
+        </m:oMath>
+      </m:oMathPara>
+    </w:p>
+    <w:p>
+      <w:pPr>
+        <w:pStyle w:val="ListParagraph"/>
+        <w:ind w:left="1080"/>
+        <w:rPr>
+          <w:rFonts w:cstheme="minorHAnsi"/>
+        </w:rPr>
+      </w:pPr>
+    </w:p>
     <w:p>
       <w:pPr>
         <w:pStyle w:val="ListParagraph"/>
@@ -639,7 +2652,84 @@
         <w:t>What decision can you make for that main effect of temperature?</w:t>
       </w:r>
     </w:p>
-    <w:p/>
+    <w:p>
+      <w:pPr>
+        <w:pStyle w:val="ListParagraph"/>
+        <w:ind w:left="1080"/>
+        <w:rPr>
+          <w:rFonts w:cstheme="minorHAnsi"/>
+        </w:rPr>
+      </w:pPr>
+      <w:r>
+        <w:rPr>
+          <w:rFonts w:cstheme="minorHAnsi"/>
+        </w:rPr>
+        <w:t>The p-value is</w:t>
+      </w:r>
+      <w:r>
+        <w:rPr>
+          <w:rFonts w:cstheme="minorHAnsi"/>
+        </w:rPr>
+        <w:t xml:space="preserve"> 0.029</w:t>
+      </w:r>
+      <w:r>
+        <w:rPr>
+          <w:rFonts w:cstheme="minorHAnsi"/>
+        </w:rPr>
+        <w:t xml:space="preserve">, which is significantly lower than our </w:t>
+      </w:r>
+      <w:r>
+        <w:rPr>
+          <w:rFonts w:ascii="Cambria Math" w:hAnsi="Cambria Math" w:cs="Cambria Math"/>
+        </w:rPr>
+        <w:t>𝛼</w:t>
+      </w:r>
+      <w:r>
+        <w:rPr>
+          <w:rFonts w:cstheme="minorHAnsi"/>
+        </w:rPr>
+        <w:t>-value of 0.05</w:t>
+      </w:r>
+      <w:r>
+        <w:rPr>
+          <w:rFonts w:cstheme="minorHAnsi"/>
+        </w:rPr>
+        <w:t xml:space="preserve">, so </w:t>
+      </w:r>
+      <w:r>
+        <w:rPr>
+          <w:rFonts w:cstheme="minorHAnsi"/>
+        </w:rPr>
+        <w:t xml:space="preserve">we reject the null hypothesis which suggests that there is evidence that the mean </w:t>
+      </w:r>
+      <w:r>
+        <w:rPr>
+          <w:rFonts w:cstheme="minorHAnsi"/>
+        </w:rPr>
+        <w:t>difference</w:t>
+      </w:r>
+      <w:r>
+        <w:rPr>
+          <w:rFonts w:cstheme="minorHAnsi"/>
+        </w:rPr>
+        <w:t xml:space="preserve"> between high and low temperatures influences altimeter reading.</w:t>
+      </w:r>
+    </w:p>
+    <w:p>
+      <w:pPr>
+        <w:pStyle w:val="ListParagraph"/>
+        <w:ind w:left="1080"/>
+        <w:rPr>
+          <w:rFonts w:cstheme="minorHAnsi"/>
+        </w:rPr>
+      </w:pPr>
+    </w:p>
+    <w:p>
+      <w:pPr>
+        <w:pStyle w:val="ListParagraph"/>
+        <w:ind w:left="1080"/>
+      </w:pPr>
+    </w:p>
     <w:p>
       <w:pPr>
         <w:pStyle w:val="ListParagraph"/>
@@ -649,10 +2739,78 @@
         </w:numPr>
       </w:pPr>
       <w:r>
+        <w:lastRenderedPageBreak/>
         <w:t>What is the F and p-value for testing the main effect of position?</w:t>
       </w:r>
-    </w:p>
-    <w:p/>
+      <w:r>
+        <w:tab/>
+      </w:r>
+    </w:p>
+    <w:p>
+      <w:pPr>
+        <w:pStyle w:val="ListParagraph"/>
+        <w:ind w:left="1080"/>
+        <w:rPr>
+          <w:rFonts w:cstheme="minorHAnsi"/>
+        </w:rPr>
+      </w:pPr>
+      <m:oMathPara>
+        <m:oMath>
+          <m:r>
+            <w:rPr>
+              <w:rFonts w:ascii="Cambria Math" w:hAnsi="Cambria Math" w:cstheme="minorHAnsi"/>
+            </w:rPr>
+            <m:t>F-Value=</m:t>
+          </m:r>
+          <m:r>
+            <m:rPr>
+              <m:sty m:val="p"/>
+            </m:rPr>
+            <w:rPr>
+              <w:rFonts w:ascii="Cambria Math" w:hAnsi="Cambria Math"/>
+            </w:rPr>
+            <m:t>22.19546</m:t>
+          </m:r>
+        </m:oMath>
+      </m:oMathPara>
+    </w:p>
+    <w:p>
+      <w:pPr>
+        <w:pStyle w:val="ListParagraph"/>
+        <w:ind w:left="1080"/>
+        <w:rPr>
+          <w:rFonts w:cstheme="minorHAnsi"/>
+        </w:rPr>
+      </w:pPr>
+      <m:oMathPara>
+        <m:oMath>
+          <m:r>
+            <w:rPr>
+              <w:rFonts w:ascii="Cambria Math" w:hAnsi="Cambria Math" w:cstheme="minorHAnsi"/>
+            </w:rPr>
+            <m:t>p-value=</m:t>
+          </m:r>
+          <m:r>
+            <m:rPr>
+              <m:sty m:val="p"/>
+            </m:rPr>
+            <w:rPr>
+              <w:rFonts w:ascii="Cambria Math" w:hAnsi="Cambria Math"/>
+            </w:rPr>
+            <m:t>&lt;.0001</m:t>
+          </m:r>
+        </m:oMath>
+      </m:oMathPara>
+    </w:p>
+    <w:p>
+      <w:pPr>
+        <w:pStyle w:val="ListParagraph"/>
+        <w:ind w:left="1080"/>
+        <w:rPr>
+          <w:rFonts w:cstheme="minorHAnsi"/>
+        </w:rPr>
+      </w:pPr>
+    </w:p>
     <w:p>
       <w:pPr>
         <w:pStyle w:val="ListParagraph"/>
@@ -668,12 +2826,62 @@
     <w:p>
       <w:pPr>
         <w:pStyle w:val="ListParagraph"/>
-      </w:pPr>
-    </w:p>
-    <w:p>
-      <w:pPr>
-        <w:pStyle w:val="ListParagraph"/>
-      </w:pPr>
+        <w:ind w:left="1080"/>
+      </w:pPr>
+      <w:r>
+        <w:rPr>
+          <w:rFonts w:cstheme="minorHAnsi"/>
+        </w:rPr>
+        <w:t>The p-value is</w:t>
+      </w:r>
+      <w:r>
+        <w:rPr>
+          <w:rFonts w:cstheme="minorHAnsi"/>
+        </w:rPr>
+        <w:t>0.0001</w:t>
+      </w:r>
+      <w:r>
+        <w:rPr>
+          <w:rFonts w:cstheme="minorHAnsi"/>
+        </w:rPr>
+        <w:t xml:space="preserve">, which is significantly lower than our </w:t>
+      </w:r>
+      <w:r>
+        <w:rPr>
+          <w:rFonts w:ascii="Cambria Math" w:hAnsi="Cambria Math" w:cs="Cambria Math"/>
+        </w:rPr>
+        <w:t>𝛼</w:t>
+      </w:r>
+      <w:r>
+        <w:rPr>
+          <w:rFonts w:cstheme="minorHAnsi"/>
+        </w:rPr>
+        <w:t>-value of 0.05</w:t>
+      </w:r>
+      <w:r>
+        <w:rPr>
+          <w:rFonts w:cstheme="minorHAnsi"/>
+        </w:rPr>
+        <w:t xml:space="preserve">, so </w:t>
+      </w:r>
+      <w:r>
+        <w:rPr>
+          <w:rFonts w:cstheme="minorHAnsi"/>
+        </w:rPr>
+        <w:t xml:space="preserve">we reject the null hypothesis which suggests that there is evidence that the mean </w:t>
+      </w:r>
+      <w:r>
+        <w:rPr>
+          <w:rFonts w:cstheme="minorHAnsi"/>
+        </w:rPr>
+        <w:t>difference</w:t>
+      </w:r>
+      <w:r>
+        <w:rPr>
+          <w:rFonts w:cstheme="minorHAnsi"/>
+        </w:rPr>
+        <w:t xml:space="preserve"> in at least two positions influences altimeter reading.</w:t>
+      </w:r>
     </w:p>
     <w:p>
       <w:pPr>
@@ -696,13 +2904,75 @@
       <w:r>
         <w:t>What is the F and p-value for testing the interaction? What can you conclude about the interaction term (is it significant)?</w:t>
       </w:r>
-    </w:p>
-    <w:p>
-      <w:pPr>
-        <w:pStyle w:val="ListParagraph"/>
-      </w:pPr>
-    </w:p>
-    <w:p/>
+      <w:r>
+        <w:tab/>
+      </w:r>
+    </w:p>
+    <w:p>
+      <w:pPr>
+        <w:pStyle w:val="ListParagraph"/>
+        <w:ind w:left="1080"/>
+        <w:rPr>
+          <w:rFonts w:cstheme="minorHAnsi"/>
+        </w:rPr>
+      </w:pPr>
+      <m:oMathPara>
+        <m:oMath>
+          <m:r>
+            <w:rPr>
+              <w:rFonts w:ascii="Cambria Math" w:hAnsi="Cambria Math" w:cstheme="minorHAnsi"/>
+            </w:rPr>
+            <m:t>F-Value=</m:t>
+          </m:r>
+          <m:r>
+            <m:rPr>
+              <m:sty m:val="p"/>
+            </m:rPr>
+            <w:rPr>
+              <w:rFonts w:ascii="Cambria Math" w:hAnsi="Cambria Math"/>
+            </w:rPr>
+            <m:t>9.52772</m:t>
+          </m:r>
+        </m:oMath>
+      </m:oMathPara>
+    </w:p>
+    <w:p>
+      <w:pPr>
+        <w:pStyle w:val="ListParagraph"/>
+        <w:ind w:left="1080"/>
+        <w:rPr>
+          <w:rFonts w:cstheme="minorHAnsi"/>
+        </w:rPr>
+      </w:pPr>
+      <m:oMathPara>
+        <m:oMath>
+          <m:r>
+            <w:rPr>
+              <w:rFonts w:ascii="Cambria Math" w:hAnsi="Cambria Math" w:cstheme="minorHAnsi"/>
+            </w:rPr>
+            <m:t>p-value=</m:t>
+          </m:r>
+          <m:r>
+            <m:rPr>
+              <m:sty m:val="p"/>
+            </m:rPr>
+            <w:rPr>
+              <w:rFonts w:ascii="Cambria Math" w:hAnsi="Cambria Math"/>
+            </w:rPr>
+            <m:t>0.0002</m:t>
+          </m:r>
+        </m:oMath>
+      </m:oMathPara>
+    </w:p>
+    <w:p>
+      <w:pPr>
+        <w:pStyle w:val="ListParagraph"/>
+        <w:ind w:left="1080"/>
+        <w:rPr>
+          <w:rFonts w:cstheme="minorHAnsi"/>
+        </w:rPr>
+      </w:pPr>
+    </w:p>
     <w:p>
       <w:pPr>
         <w:pStyle w:val="ListParagraph"/>
@@ -728,13 +2998,512 @@
         <w:t xml:space="preserve"> and test whether there is a significant difference between the low and high temperature at each position. (list your t-statistic, p-value and conclusion for each position)</w:t>
       </w:r>
     </w:p>
-    <w:p/>
-    <w:p/>
-    <w:p>
-      <w:pPr>
-        <w:pStyle w:val="ListParagraph"/>
-        <w:ind w:left="1080"/>
-      </w:pPr>
+    <w:p>
+      <w:pPr>
+        <w:pStyle w:val="ListParagraph"/>
+        <w:ind w:left="1080"/>
+      </w:pPr>
+      <w:r>
+        <w:t>High</w:t>
+      </w:r>
+    </w:p>
+    <w:p>
+      <w:pPr>
+        <w:pStyle w:val="ListParagraph"/>
+        <w:ind w:left="1080"/>
+      </w:pPr>
+      <w:r>
+        <w:t>t = 3.2385, p-value = 0.03172</w:t>
+      </w:r>
+    </w:p>
+    <w:p>
+      <w:pPr>
+        <w:pStyle w:val="ListParagraph"/>
+        <w:ind w:left="1080"/>
+        <w:rPr>
+          <w:rFonts w:cstheme="minorHAnsi"/>
+        </w:rPr>
+      </w:pPr>
+      <w:r>
+        <w:rPr>
+          <w:rFonts w:cstheme="minorHAnsi"/>
+        </w:rPr>
+        <w:t>The p-value is</w:t>
+      </w:r>
+      <w:r>
+        <w:rPr>
+          <w:rFonts w:cstheme="minorHAnsi"/>
+        </w:rPr>
+        <w:t xml:space="preserve"> 0.03172</w:t>
+      </w:r>
+      <w:r>
+        <w:rPr>
+          <w:rFonts w:cstheme="minorHAnsi"/>
+        </w:rPr>
+        <w:t xml:space="preserve">, which is significantly lower than our </w:t>
+      </w:r>
+      <w:r>
+        <w:rPr>
+          <w:rFonts w:ascii="Cambria Math" w:hAnsi="Cambria Math" w:cs="Cambria Math"/>
+        </w:rPr>
+        <w:t>𝛼</w:t>
+      </w:r>
+      <w:r>
+        <w:rPr>
+          <w:rFonts w:cstheme="minorHAnsi"/>
+        </w:rPr>
+        <w:t>-value of 0.05</w:t>
+      </w:r>
+      <w:r>
+        <w:rPr>
+          <w:rFonts w:cstheme="minorHAnsi"/>
+        </w:rPr>
+        <w:t xml:space="preserve">, so </w:t>
+      </w:r>
+      <w:r>
+        <w:rPr>
+          <w:rFonts w:cstheme="minorHAnsi"/>
+        </w:rPr>
+        <w:t xml:space="preserve">we reject the null hypothesis which suggests that there is evidence that </w:t>
+      </w:r>
+      <w:r>
+        <w:rPr>
+          <w:rFonts w:cstheme="minorHAnsi"/>
+        </w:rPr>
+        <w:t>mean levels are different between</w:t>
+      </w:r>
+      <w:r>
+        <w:rPr>
+          <w:rFonts w:cstheme="minorHAnsi"/>
+        </w:rPr>
+        <w:t xml:space="preserve"> temperature at a high position.</w:t>
+      </w:r>
+    </w:p>
+    <w:p>
+      <w:pPr>
+        <w:pStyle w:val="ListParagraph"/>
+        <w:ind w:left="1080"/>
+      </w:pPr>
+    </w:p>
+    <w:p>
+      <w:pPr>
+        <w:pStyle w:val="ListParagraph"/>
+        <w:ind w:left="1080"/>
+      </w:pPr>
+      <w:r>
+        <w:t>Low</w:t>
+      </w:r>
+    </w:p>
+    <w:p>
+      <w:pPr>
+        <w:pStyle w:val="ListParagraph"/>
+        <w:ind w:left="1080"/>
+      </w:pPr>
+      <w:r>
+        <w:t xml:space="preserve">t = -0.28312, </w:t>
+      </w:r>
+      <w:proofErr w:type="spellStart"/>
+      <w:r>
+        <w:t>df</w:t>
+      </w:r>
+      <w:proofErr w:type="spellEnd"/>
+      <w:r>
+        <w:t xml:space="preserve"> = 4, p-value = 0.7911</w:t>
+      </w:r>
+    </w:p>
+    <w:p>
+      <w:pPr>
+        <w:pStyle w:val="ListParagraph"/>
+        <w:ind w:left="1080"/>
+        <w:rPr>
+          <w:rFonts w:cstheme="minorHAnsi"/>
+        </w:rPr>
+      </w:pPr>
+      <w:r>
+        <w:rPr>
+          <w:rFonts w:cstheme="minorHAnsi"/>
+        </w:rPr>
+        <w:t>The p-value is</w:t>
+      </w:r>
+      <w:r>
+        <w:rPr>
+          <w:rFonts w:cstheme="minorHAnsi"/>
+        </w:rPr>
+        <w:t xml:space="preserve"> 0.7911</w:t>
+      </w:r>
+      <w:r>
+        <w:rPr>
+          <w:rFonts w:cstheme="minorHAnsi"/>
+        </w:rPr>
+        <w:t xml:space="preserve">, which is significantly </w:t>
+      </w:r>
+      <w:r>
+        <w:rPr>
+          <w:rFonts w:cstheme="minorHAnsi"/>
+        </w:rPr>
+        <w:t>higher</w:t>
+      </w:r>
+      <w:r>
+        <w:rPr>
+          <w:rFonts w:cstheme="minorHAnsi"/>
+        </w:rPr>
+        <w:t xml:space="preserve"> than our </w:t>
+      </w:r>
+      <w:r>
+        <w:rPr>
+          <w:rFonts w:ascii="Cambria Math" w:hAnsi="Cambria Math" w:cs="Cambria Math"/>
+        </w:rPr>
+        <w:t>𝛼</w:t>
+      </w:r>
+      <w:r>
+        <w:rPr>
+          <w:rFonts w:cstheme="minorHAnsi"/>
+        </w:rPr>
+        <w:t>-value of 0.05</w:t>
+      </w:r>
+      <w:r>
+        <w:rPr>
+          <w:rFonts w:cstheme="minorHAnsi"/>
+        </w:rPr>
+        <w:t xml:space="preserve">, so </w:t>
+      </w:r>
+      <w:r>
+        <w:rPr>
+          <w:rFonts w:cstheme="minorHAnsi"/>
+        </w:rPr>
+        <w:t xml:space="preserve">we </w:t>
+      </w:r>
+      <w:r>
+        <w:rPr>
+          <w:rFonts w:cstheme="minorHAnsi"/>
+        </w:rPr>
+        <w:t xml:space="preserve">fail to </w:t>
+      </w:r>
+      <w:r>
+        <w:rPr>
+          <w:rFonts w:cstheme="minorHAnsi"/>
+        </w:rPr>
+        <w:t xml:space="preserve">reject the null hypothesis which suggests that there is </w:t>
+      </w:r>
+      <w:r>
+        <w:rPr>
+          <w:rFonts w:cstheme="minorHAnsi"/>
+        </w:rPr>
+        <w:t xml:space="preserve">no </w:t>
+      </w:r>
+      <w:r>
+        <w:rPr>
+          <w:rFonts w:cstheme="minorHAnsi"/>
+        </w:rPr>
+        <w:t xml:space="preserve">evidence that </w:t>
+      </w:r>
+      <w:r>
+        <w:rPr>
+          <w:rFonts w:cstheme="minorHAnsi"/>
+        </w:rPr>
+        <w:t xml:space="preserve">mean levels are different between </w:t>
+      </w:r>
+      <w:r>
+        <w:rPr>
+          <w:rFonts w:cstheme="minorHAnsi"/>
+        </w:rPr>
+        <w:t>temperature at a</w:t>
+      </w:r>
+      <w:r>
+        <w:rPr>
+          <w:rFonts w:cstheme="minorHAnsi"/>
+        </w:rPr>
+        <w:t xml:space="preserve"> low</w:t>
+      </w:r>
+      <w:r>
+        <w:rPr>
+          <w:rFonts w:cstheme="minorHAnsi"/>
+        </w:rPr>
+        <w:t xml:space="preserve"> position</w:t>
+      </w:r>
+      <w:r>
+        <w:rPr>
+          <w:rFonts w:cstheme="minorHAnsi"/>
+        </w:rPr>
+        <w:t>.</w:t>
+      </w:r>
+    </w:p>
+    <w:p>
+      <w:pPr>
+        <w:pStyle w:val="ListParagraph"/>
+        <w:ind w:left="1080"/>
+      </w:pPr>
+    </w:p>
+    <w:p>
+      <w:pPr>
+        <w:pStyle w:val="ListParagraph"/>
+        <w:ind w:left="1080"/>
+      </w:pPr>
+      <w:r>
+        <w:t>Left</w:t>
+      </w:r>
+    </w:p>
+    <w:p>
+      <w:pPr>
+        <w:pStyle w:val="ListParagraph"/>
+        <w:ind w:left="1080"/>
+      </w:pPr>
+      <w:r>
+        <w:t xml:space="preserve">t = -2.6825, </w:t>
+      </w:r>
+      <w:proofErr w:type="spellStart"/>
+      <w:r>
+        <w:t>df</w:t>
+      </w:r>
+      <w:proofErr w:type="spellEnd"/>
+      <w:r>
+        <w:t xml:space="preserve"> = 4, p-value = 0.05508</w:t>
+      </w:r>
+    </w:p>
+    <w:p>
+      <w:pPr>
+        <w:pStyle w:val="ListParagraph"/>
+        <w:ind w:left="1080"/>
+        <w:rPr>
+          <w:rFonts w:cstheme="minorHAnsi"/>
+        </w:rPr>
+      </w:pPr>
+      <w:r>
+        <w:rPr>
+          <w:rFonts w:cstheme="minorHAnsi"/>
+        </w:rPr>
+        <w:t>The p-value is</w:t>
+      </w:r>
+      <w:r>
+        <w:rPr>
+          <w:rFonts w:cstheme="minorHAnsi"/>
+        </w:rPr>
+        <w:t xml:space="preserve"> 0.</w:t>
+      </w:r>
+      <w:r>
+        <w:rPr>
+          <w:rFonts w:cstheme="minorHAnsi"/>
+        </w:rPr>
+        <w:t>05508</w:t>
+      </w:r>
+      <w:r>
+        <w:rPr>
+          <w:rFonts w:cstheme="minorHAnsi"/>
+        </w:rPr>
+        <w:t xml:space="preserve">, which is significantly </w:t>
+      </w:r>
+      <w:r>
+        <w:rPr>
+          <w:rFonts w:cstheme="minorHAnsi"/>
+        </w:rPr>
+        <w:t>higher</w:t>
+      </w:r>
+      <w:r>
+        <w:rPr>
+          <w:rFonts w:cstheme="minorHAnsi"/>
+        </w:rPr>
+        <w:t xml:space="preserve"> than our </w:t>
+      </w:r>
+      <w:r>
+        <w:rPr>
+          <w:rFonts w:ascii="Cambria Math" w:hAnsi="Cambria Math" w:cs="Cambria Math"/>
+        </w:rPr>
+        <w:t>𝛼</w:t>
+      </w:r>
+      <w:r>
+        <w:rPr>
+          <w:rFonts w:cstheme="minorHAnsi"/>
+        </w:rPr>
+        <w:t>-value of 0.05</w:t>
+      </w:r>
+      <w:r>
+        <w:rPr>
+          <w:rFonts w:cstheme="minorHAnsi"/>
+        </w:rPr>
+        <w:t xml:space="preserve">, so </w:t>
+      </w:r>
+      <w:r>
+        <w:rPr>
+          <w:rFonts w:cstheme="minorHAnsi"/>
+        </w:rPr>
+        <w:t xml:space="preserve">we </w:t>
+      </w:r>
+      <w:r>
+        <w:rPr>
+          <w:rFonts w:cstheme="minorHAnsi"/>
+        </w:rPr>
+        <w:t xml:space="preserve">fail to </w:t>
+      </w:r>
+      <w:r>
+        <w:rPr>
+          <w:rFonts w:cstheme="minorHAnsi"/>
+        </w:rPr>
+        <w:t xml:space="preserve">reject the null hypothesis which suggests that there is </w:t>
+      </w:r>
+      <w:r>
+        <w:rPr>
+          <w:rFonts w:cstheme="minorHAnsi"/>
+        </w:rPr>
+        <w:t xml:space="preserve">no </w:t>
+      </w:r>
+      <w:r>
+        <w:rPr>
+          <w:rFonts w:cstheme="minorHAnsi"/>
+        </w:rPr>
+        <w:t xml:space="preserve">evidence that </w:t>
+      </w:r>
+      <w:r>
+        <w:rPr>
+          <w:rFonts w:cstheme="minorHAnsi"/>
+        </w:rPr>
+        <w:t>mean levels are different between</w:t>
+      </w:r>
+      <w:r>
+        <w:rPr>
+          <w:rFonts w:cstheme="minorHAnsi"/>
+        </w:rPr>
+        <w:t xml:space="preserve"> </w:t>
+      </w:r>
+      <w:r>
+        <w:rPr>
+          <w:rFonts w:cstheme="minorHAnsi"/>
+        </w:rPr>
+        <w:t xml:space="preserve">temperature at a </w:t>
+      </w:r>
+      <w:r>
+        <w:rPr>
+          <w:rFonts w:cstheme="minorHAnsi"/>
+        </w:rPr>
+        <w:t xml:space="preserve">left </w:t>
+      </w:r>
+      <w:r>
+        <w:rPr>
+          <w:rFonts w:cstheme="minorHAnsi"/>
+        </w:rPr>
+        <w:t>position</w:t>
+      </w:r>
+      <w:r>
+        <w:rPr>
+          <w:rFonts w:cstheme="minorHAnsi"/>
+        </w:rPr>
+        <w:t>.</w:t>
+      </w:r>
+    </w:p>
+    <w:p>
+      <w:pPr>
+        <w:pStyle w:val="ListParagraph"/>
+        <w:ind w:left="1080"/>
+      </w:pPr>
+    </w:p>
+    <w:p>
+      <w:pPr>
+        <w:pStyle w:val="ListParagraph"/>
+        <w:ind w:left="1080"/>
+      </w:pPr>
+      <w:r>
+        <w:t>Right</w:t>
+      </w:r>
+    </w:p>
+    <w:p>
+      <w:pPr>
+        <w:pStyle w:val="ListParagraph"/>
+        <w:ind w:left="1080"/>
+      </w:pPr>
+      <w:r>
+        <w:t xml:space="preserve">t = 3.9353, </w:t>
+      </w:r>
+      <w:proofErr w:type="spellStart"/>
+      <w:r>
+        <w:t>df</w:t>
+      </w:r>
+      <w:proofErr w:type="spellEnd"/>
+      <w:r>
+        <w:t xml:space="preserve"> = 4, p-value = 0.01703</w:t>
+      </w:r>
+    </w:p>
+    <w:p>
+      <w:pPr>
+        <w:pStyle w:val="ListParagraph"/>
+        <w:ind w:left="1080"/>
+      </w:pPr>
+      <w:r>
+        <w:rPr>
+          <w:rFonts w:cstheme="minorHAnsi"/>
+        </w:rPr>
+        <w:t>The p-value is</w:t>
+      </w:r>
+      <w:r>
+        <w:rPr>
+          <w:rFonts w:cstheme="minorHAnsi"/>
+        </w:rPr>
+        <w:t xml:space="preserve"> 0.01703</w:t>
+      </w:r>
+      <w:r>
+        <w:rPr>
+          <w:rFonts w:cstheme="minorHAnsi"/>
+        </w:rPr>
+        <w:t xml:space="preserve">, which is significantly lower than our </w:t>
+      </w:r>
+      <w:r>
+        <w:rPr>
+          <w:rFonts w:ascii="Cambria Math" w:hAnsi="Cambria Math" w:cs="Cambria Math"/>
+        </w:rPr>
+        <w:t>𝛼</w:t>
+      </w:r>
+      <w:r>
+        <w:rPr>
+          <w:rFonts w:cstheme="minorHAnsi"/>
+        </w:rPr>
+        <w:t>-value of 0.05</w:t>
+      </w:r>
+      <w:r>
+        <w:rPr>
+          <w:rFonts w:cstheme="minorHAnsi"/>
+        </w:rPr>
+        <w:t xml:space="preserve">, so </w:t>
+      </w:r>
+      <w:r>
+        <w:rPr>
+          <w:rFonts w:cstheme="minorHAnsi"/>
+        </w:rPr>
+        <w:t xml:space="preserve">we reject the null hypothesis which suggests that there is evidence that </w:t>
+      </w:r>
+      <w:r>
+        <w:rPr>
+          <w:rFonts w:cstheme="minorHAnsi"/>
+        </w:rPr>
+        <w:t>mean levels are different between</w:t>
+      </w:r>
+      <w:r>
+        <w:rPr>
+          <w:rFonts w:cstheme="minorHAnsi"/>
+        </w:rPr>
+        <w:t xml:space="preserve"> </w:t>
+      </w:r>
+      <w:r>
+        <w:rPr>
+          <w:rFonts w:cstheme="minorHAnsi"/>
+        </w:rPr>
+        <w:t xml:space="preserve">temperature at a </w:t>
+      </w:r>
+      <w:r>
+        <w:rPr>
+          <w:rFonts w:cstheme="minorHAnsi"/>
+        </w:rPr>
+        <w:t xml:space="preserve">right </w:t>
+      </w:r>
+      <w:r>
+        <w:rPr>
+          <w:rFonts w:cstheme="minorHAnsi"/>
+        </w:rPr>
+        <w:t>position</w:t>
+      </w:r>
+      <w:r>
+        <w:rPr>
+          <w:rFonts w:cstheme="minorHAnsi"/>
+        </w:rPr>
+        <w:t>.</w:t>
+      </w:r>
     </w:p>
     <w:sectPr>
       <w:pgSz w:w="12240" w:h="15840"/>
@@ -747,7 +3516,7 @@
 </file>
 
 <file path=word/numbering.xml><?xml version="1.0" encoding="utf-8"?>
-<w:numbering xmlns:wpc="http://schemas.microsoft.com/office/word/2010/wordprocessingCanvas" xmlns:cx="http://schemas.microsoft.com/office/drawing/2014/chartex" xmlns:cx1="http://schemas.microsoft.com/office/drawing/2015/9/8/chartex" xmlns:cx2="http://schemas.microsoft.com/office/drawing/2015/10/21/chartex" xmlns:cx3="http://schemas.microsoft.com/office/drawing/2016/5/9/chartex" xmlns:cx4="http://schemas.microsoft.com/office/drawing/2016/5/10/chartex" xmlns:cx5="http://schemas.microsoft.com/office/drawing/2016/5/11/chartex" xmlns:cx6="http://schemas.microsoft.com/office/drawing/2016/5/12/chartex" xmlns:cx7="http://schemas.microsoft.com/office/drawing/2016/5/13/chartex" xmlns:cx8="http://schemas.microsoft.com/office/drawing/2016/5/14/chartex" xmlns:mc="http://schemas.openxmlformats.org/markup-compatibility/2006" xmlns:aink="http://schemas.microsoft.com/office/drawing/2016/ink" xmlns:am3d="http://schemas.microsoft.com/office/drawing/2017/model3d" xmlns:o="urn:schemas-microsoft-com:office:office" xmlns:r="http://schemas.openxmlformats.org/officeDocument/2006/relationships" xmlns:m="http://schemas.openxmlformats.org/officeDocument/2006/math" xmlns:v="urn:schemas-microsoft-com:vml" xmlns:wp14="http://schemas.microsoft.com/office/word/2010/wordprocessingDrawing" xmlns:wp="http://schemas.openxmlformats.org/drawingml/2006/wordprocessingDrawing" xmlns:w10="urn:schemas-microsoft-com:office:word" xmlns:w="http://schemas.openxmlformats.org/wordprocessingml/2006/main" xmlns:w14="http://schemas.microsoft.com/office/word/2010/wordml" xmlns:w15="http://schemas.microsoft.com/office/word/2012/wordml" xmlns:w16cex="http://schemas.microsoft.com/office/word/2018/wordml/cex" xmlns:w16cid="http://schemas.microsoft.com/office/word/2016/wordml/cid" xmlns:w16="http://schemas.microsoft.com/office/word/2018/wordml" xmlns:w16sdtdh="http://schemas.microsoft.com/office/word/2020/wordml/sdtdatahash" xmlns:w16se="http://schemas.microsoft.com/office/word/2015/wordml/symex" xmlns:wpg="http://schemas.microsoft.com/office/word/2010/wordprocessingGroup" xmlns:wpi="http://schemas.microsoft.com/office/word/2010/wordprocessingInk" xmlns:wne="http://schemas.microsoft.com/office/word/2006/wordml" xmlns:wps="http://schemas.microsoft.com/office/word/2010/wordprocessingShape" mc:Ignorable="w14 w15 w16se w16cid w16 w16cex w16sdtdh wp14">
+<w:numbering xmlns:wpc="http://schemas.microsoft.com/office/word/2010/wordprocessingCanvas" xmlns:cx="http://schemas.microsoft.com/office/drawing/2014/chartex" xmlns:cx1="http://schemas.microsoft.com/office/drawing/2015/9/8/chartex" xmlns:cx2="http://schemas.microsoft.com/office/drawing/2015/10/21/chartex" xmlns:cx3="http://schemas.microsoft.com/office/drawing/2016/5/9/chartex" xmlns:cx4="http://schemas.microsoft.com/office/drawing/2016/5/10/chartex" xmlns:cx5="http://schemas.microsoft.com/office/drawing/2016/5/11/chartex" xmlns:cx6="http://schemas.microsoft.com/office/drawing/2016/5/12/chartex" xmlns:cx7="http://schemas.microsoft.com/office/drawing/2016/5/13/chartex" xmlns:cx8="http://schemas.microsoft.com/office/drawing/2016/5/14/chartex" xmlns:mc="http://schemas.openxmlformats.org/markup-compatibility/2006" xmlns:aink="http://schemas.microsoft.com/office/drawing/2016/ink" xmlns:am3d="http://schemas.microsoft.com/office/drawing/2017/model3d" xmlns:o="urn:schemas-microsoft-com:office:office" xmlns:oel="http://schemas.microsoft.com/office/2019/extlst" xmlns:r="http://schemas.openxmlformats.org/officeDocument/2006/relationships" xmlns:m="http://schemas.openxmlformats.org/officeDocument/2006/math" xmlns:v="urn:schemas-microsoft-com:vml" xmlns:wp14="http://schemas.microsoft.com/office/word/2010/wordprocessingDrawing" xmlns:wp="http://schemas.openxmlformats.org/drawingml/2006/wordprocessingDrawing" xmlns:w10="urn:schemas-microsoft-com:office:word" xmlns:w="http://schemas.openxmlformats.org/wordprocessingml/2006/main" xmlns:w14="http://schemas.microsoft.com/office/word/2010/wordml" xmlns:w15="http://schemas.microsoft.com/office/word/2012/wordml" xmlns:w16cex="http://schemas.microsoft.com/office/word/2018/wordml/cex" xmlns:w16cid="http://schemas.microsoft.com/office/word/2016/wordml/cid" xmlns:w16="http://schemas.microsoft.com/office/word/2018/wordml" xmlns:w16du="http://schemas.microsoft.com/office/word/2023/wordml/word16du" xmlns:w16sdtdh="http://schemas.microsoft.com/office/word/2020/wordml/sdtdatahash" xmlns:w16sdtfl="http://schemas.microsoft.com/office/word/2024/wordml/sdtformatlock" xmlns:w16se="http://schemas.microsoft.com/office/word/2015/wordml/symex" xmlns:wpg="http://schemas.microsoft.com/office/word/2010/wordprocessingGroup" xmlns:wpi="http://schemas.microsoft.com/office/word/2010/wordprocessingInk" xmlns:wne="http://schemas.microsoft.com/office/word/2006/wordml" xmlns:wps="http://schemas.microsoft.com/office/word/2010/wordprocessingShape" mc:Ignorable="w14 w15 w16se w16cid w16 w16cex w16sdtdh w16sdtfl w16du wp14">
   <w:abstractNum w:abstractNumId="0" w15:restartNumberingAfterBreak="0">
     <w:nsid w:val="0D0E0055"/>
     <w:multiLevelType w:val="hybridMultilevel"/>
@@ -1816,47 +4585,47 @@
       </w:pPr>
     </w:lvl>
   </w:abstractNum>
-  <w:num w:numId="1">
+  <w:num w:numId="1" w16cid:durableId="1986739349">
     <w:abstractNumId w:val="7"/>
   </w:num>
-  <w:num w:numId="2">
+  <w:num w:numId="2" w16cid:durableId="626352638">
     <w:abstractNumId w:val="4"/>
   </w:num>
-  <w:num w:numId="3">
+  <w:num w:numId="3" w16cid:durableId="207180303">
     <w:abstractNumId w:val="10"/>
   </w:num>
-  <w:num w:numId="4">
+  <w:num w:numId="4" w16cid:durableId="1671054331">
     <w:abstractNumId w:val="6"/>
   </w:num>
-  <w:num w:numId="5">
+  <w:num w:numId="5" w16cid:durableId="496271149">
     <w:abstractNumId w:val="5"/>
   </w:num>
-  <w:num w:numId="6">
+  <w:num w:numId="6" w16cid:durableId="842860355">
     <w:abstractNumId w:val="11"/>
   </w:num>
-  <w:num w:numId="7">
+  <w:num w:numId="7" w16cid:durableId="1786343985">
     <w:abstractNumId w:val="8"/>
   </w:num>
-  <w:num w:numId="8">
+  <w:num w:numId="8" w16cid:durableId="1969361913">
     <w:abstractNumId w:val="2"/>
   </w:num>
-  <w:num w:numId="9">
+  <w:num w:numId="9" w16cid:durableId="1745830498">
     <w:abstractNumId w:val="9"/>
   </w:num>
-  <w:num w:numId="10">
+  <w:num w:numId="10" w16cid:durableId="739790980">
     <w:abstractNumId w:val="3"/>
   </w:num>
-  <w:num w:numId="11">
+  <w:num w:numId="11" w16cid:durableId="469903426">
     <w:abstractNumId w:val="1"/>
   </w:num>
-  <w:num w:numId="12">
+  <w:num w:numId="12" w16cid:durableId="1361515544">
     <w:abstractNumId w:val="0"/>
   </w:num>
 </w:numbering>
 </file>
 
 <file path=word/styles.xml><?xml version="1.0" encoding="utf-8"?>
-<w:styles xmlns:mc="http://schemas.openxmlformats.org/markup-compatibility/2006" xmlns:r="http://schemas.openxmlformats.org/officeDocument/2006/relationships" xmlns:w="http://schemas.openxmlformats.org/wordprocessingml/2006/main" xmlns:w14="http://schemas.microsoft.com/office/word/2010/wordml" xmlns:w15="http://schemas.microsoft.com/office/word/2012/wordml" xmlns:w16cex="http://schemas.microsoft.com/office/word/2018/wordml/cex" xmlns:w16cid="http://schemas.microsoft.com/office/word/2016/wordml/cid" xmlns:w16="http://schemas.microsoft.com/office/word/2018/wordml" xmlns:w16sdtdh="http://schemas.microsoft.com/office/word/2020/wordml/sdtdatahash" xmlns:w16se="http://schemas.microsoft.com/office/word/2015/wordml/symex" mc:Ignorable="w14 w15 w16se w16cid w16 w16cex w16sdtdh">
+<w:styles xmlns:mc="http://schemas.openxmlformats.org/markup-compatibility/2006" xmlns:r="http://schemas.openxmlformats.org/officeDocument/2006/relationships" xmlns:w="http://schemas.openxmlformats.org/wordprocessingml/2006/main" xmlns:w14="http://schemas.microsoft.com/office/word/2010/wordml" xmlns:w15="http://schemas.microsoft.com/office/word/2012/wordml" xmlns:w16cex="http://schemas.microsoft.com/office/word/2018/wordml/cex" xmlns:w16cid="http://schemas.microsoft.com/office/word/2016/wordml/cid" xmlns:w16="http://schemas.microsoft.com/office/word/2018/wordml" xmlns:w16du="http://schemas.microsoft.com/office/word/2023/wordml/word16du" xmlns:w16sdtdh="http://schemas.microsoft.com/office/word/2020/wordml/sdtdatahash" xmlns:w16sdtfl="http://schemas.microsoft.com/office/word/2024/wordml/sdtformatlock" xmlns:w16se="http://schemas.microsoft.com/office/word/2015/wordml/symex" mc:Ignorable="w14 w15 w16se w16cid w16 w16cex w16sdtdh w16sdtfl w16du">
   <w:docDefaults>
     <w:rPrDefault>
       <w:rPr>
@@ -2375,6 +5144,16 @@
       <w:szCs w:val="32"/>
     </w:rPr>
   </w:style>
+  <w:style w:type="character" w:styleId="PlaceholderText">
+    <w:name w:val="Placeholder Text"/>
+    <w:basedOn w:val="DefaultParagraphFont"/>
+    <w:uiPriority w:val="99"/>
+    <w:semiHidden/>
+    <w:rsid w:val="00816187"/>
+    <w:rPr>
+      <w:color w:val="666666"/>
+    </w:rPr>
+  </w:style>
 </w:styles>
 </file>
 

</xml_diff>